<commit_message>
Update rapport (partie analyse)
</commit_message>
<xml_diff>
--- a/Rapport/Projet Sage Graph.docx
+++ b/Rapport/Projet Sage Graph.docx
@@ -11,7 +11,7 @@
           <w:szCs w:val="60"/>
         </w:rPr>
       </w:pPr>
-      <w:bookmarkStart w:colFirst="0" w:colLast="0" w:name="_heading=h.gjdgxs" w:id="0"/>
+      <w:bookmarkStart w:colFirst="0" w:colLast="0" w:name="_gjdgxs" w:id="0"/>
       <w:bookmarkEnd w:id="0"/>
       <w:r>
         <w:rPr>
@@ -29,7 +29,7 @@
           <w:szCs w:val="72"/>
         </w:rPr>
       </w:pPr>
-      <w:bookmarkStart w:colFirst="0" w:colLast="0" w:name="_heading=h.30j0zll" w:id="1"/>
+      <w:bookmarkStart w:colFirst="0" w:colLast="0" w:name="_30j0zll" w:id="1"/>
       <w:bookmarkEnd w:id="1"/>
       <w:r>
         <w:rPr>
@@ -314,7 +314,7 @@
         <w:jc w:val="center"/>
         <w:rPr/>
       </w:pPr>
-      <w:bookmarkStart w:colFirst="0" w:colLast="0" w:name="_heading=h.3znysh7" w:id="2"/>
+      <w:bookmarkStart w:colFirst="0" w:colLast="0" w:name="_1fob9te" w:id="2"/>
       <w:bookmarkEnd w:id="2"/>
       <w:r>
         <w:br w:type="page"/>
@@ -331,7 +331,7 @@
         <w:jc w:val="center"/>
         <w:rPr/>
       </w:pPr>
-      <w:bookmarkStart w:colFirst="0" w:colLast="0" w:name="_heading=h.2et92p0" w:id="3"/>
+      <w:bookmarkStart w:colFirst="0" w:colLast="0" w:name="_3znysh7" w:id="3"/>
       <w:bookmarkEnd w:id="3"/>
       <w:r>
         <w:br w:type="page"/>
@@ -347,7 +347,7 @@
         <w:pStyle w:val="Heading1"/>
         <w:rPr/>
       </w:pPr>
-      <w:bookmarkStart w:colFirst="0" w:colLast="0" w:name="_heading=h.tyjcwt" w:id="4"/>
+      <w:bookmarkStart w:colFirst="0" w:colLast="0" w:name="_2et92p0" w:id="4"/>
       <w:bookmarkEnd w:id="4"/>
       <w:r>
         <w:rPr>
@@ -388,7 +388,7 @@
         <w:jc w:val="left"/>
         <w:rPr/>
       </w:pPr>
-      <w:bookmarkStart w:colFirst="0" w:colLast="0" w:name="_heading=h.3dy6vkm" w:id="5"/>
+      <w:bookmarkStart w:colFirst="0" w:colLast="0" w:name="_tyjcwt" w:id="5"/>
       <w:bookmarkEnd w:id="5"/>
       <w:r>
         <w:br w:type="page"/>
@@ -404,7 +404,7 @@
         <w:pStyle w:val="Heading1"/>
         <w:rPr/>
       </w:pPr>
-      <w:bookmarkStart w:colFirst="0" w:colLast="0" w:name="_heading=h.1t3h5sf" w:id="6"/>
+      <w:bookmarkStart w:colFirst="0" w:colLast="0" w:name="_3dy6vkm" w:id="6"/>
       <w:bookmarkEnd w:id="6"/>
       <w:r>
         <w:rPr>
@@ -457,7 +457,7 @@
             <w:instrText xml:space="preserve"> TOC \h \u \z </w:instrText>
             <w:fldChar w:fldCharType="separate"/>
           </w:r>
-          <w:hyperlink w:anchor="_heading=h.30j0zll">
+          <w:hyperlink w:anchor="_30j0zll">
             <w:r>
               <w:rPr>
                 <w:rFonts w:ascii="Arial" w:cs="Arial" w:eastAsia="Arial" w:hAnsi="Arial"/>
@@ -495,7 +495,7 @@
           </w:r>
           <w:r>
             <w:fldChar w:fldCharType="begin"/>
-            <w:instrText xml:space="preserve"> PAGEREF _heading=h.30j0zll \h </w:instrText>
+            <w:instrText xml:space="preserve"> PAGEREF _30j0zll \h </w:instrText>
             <w:fldChar w:fldCharType="separate"/>
           </w:r>
           <w:r>
@@ -545,7 +545,7 @@
               <w:vertAlign w:val="baseline"/>
             </w:rPr>
           </w:pPr>
-          <w:hyperlink w:anchor="_heading=h.tyjcwt">
+          <w:hyperlink w:anchor="_2et92p0">
             <w:r>
               <w:rPr>
                 <w:rFonts w:ascii="Arial" w:cs="Arial" w:eastAsia="Arial" w:hAnsi="Arial"/>
@@ -583,7 +583,7 @@
           </w:r>
           <w:r>
             <w:fldChar w:fldCharType="begin"/>
-            <w:instrText xml:space="preserve"> PAGEREF _heading=h.tyjcwt \h </w:instrText>
+            <w:instrText xml:space="preserve"> PAGEREF _2et92p0 \h </w:instrText>
             <w:fldChar w:fldCharType="separate"/>
           </w:r>
           <w:r>
@@ -633,7 +633,7 @@
               <w:vertAlign w:val="baseline"/>
             </w:rPr>
           </w:pPr>
-          <w:hyperlink w:anchor="_heading=h.1t3h5sf">
+          <w:hyperlink w:anchor="_3dy6vkm">
             <w:r>
               <w:rPr>
                 <w:rFonts w:ascii="Arial" w:cs="Arial" w:eastAsia="Arial" w:hAnsi="Arial"/>
@@ -671,7 +671,7 @@
           </w:r>
           <w:r>
             <w:fldChar w:fldCharType="begin"/>
-            <w:instrText xml:space="preserve"> PAGEREF _heading=h.1t3h5sf \h </w:instrText>
+            <w:instrText xml:space="preserve"> PAGEREF _3dy6vkm \h </w:instrText>
             <w:fldChar w:fldCharType="separate"/>
           </w:r>
           <w:r>
@@ -713,7 +713,7 @@
               <w:szCs w:val="22"/>
             </w:rPr>
           </w:pPr>
-          <w:hyperlink w:anchor="_heading=h.2juaqwknjb8q">
+          <w:hyperlink w:anchor="_1t3h5sf">
             <w:r>
               <w:rPr>
                 <w:b w:val="1"/>
@@ -735,7 +735,7 @@
           </w:r>
           <w:r>
             <w:fldChar w:fldCharType="begin"/>
-            <w:instrText xml:space="preserve"> PAGEREF _heading=h.2juaqwknjb8q \h </w:instrText>
+            <w:instrText xml:space="preserve"> PAGEREF _1t3h5sf \h </w:instrText>
             <w:fldChar w:fldCharType="separate"/>
           </w:r>
           <w:r>
@@ -777,7 +777,7 @@
               <w:vertAlign w:val="baseline"/>
             </w:rPr>
           </w:pPr>
-          <w:hyperlink w:anchor="_heading=h.2xcytpi">
+          <w:hyperlink w:anchor="_4i7ojhp">
             <w:r>
               <w:rPr>
                 <w:rFonts w:ascii="Arial" w:cs="Arial" w:eastAsia="Arial" w:hAnsi="Arial"/>
@@ -815,7 +815,7 @@
           </w:r>
           <w:r>
             <w:fldChar w:fldCharType="begin"/>
-            <w:instrText xml:space="preserve"> PAGEREF _heading=h.2xcytpi \h </w:instrText>
+            <w:instrText xml:space="preserve"> PAGEREF _4i7ojhp \h </w:instrText>
             <w:fldChar w:fldCharType="separate"/>
           </w:r>
           <w:r>
@@ -865,7 +865,7 @@
               <w:vertAlign w:val="baseline"/>
             </w:rPr>
           </w:pPr>
-          <w:hyperlink w:anchor="_heading=h.pk3qicbex518">
+          <w:hyperlink w:anchor="_ihv636">
             <w:r>
               <w:rPr>
                 <w:rFonts w:ascii="Arial" w:cs="Arial" w:eastAsia="Arial" w:hAnsi="Arial"/>
@@ -903,7 +903,7 @@
           </w:r>
           <w:r>
             <w:fldChar w:fldCharType="begin"/>
-            <w:instrText xml:space="preserve"> PAGEREF _heading=h.pk3qicbex518 \h </w:instrText>
+            <w:instrText xml:space="preserve"> PAGEREF _ihv636 \h </w:instrText>
             <w:fldChar w:fldCharType="separate"/>
           </w:r>
           <w:r>
@@ -953,7 +953,7 @@
               <w:vertAlign w:val="baseline"/>
             </w:rPr>
           </w:pPr>
-          <w:hyperlink w:anchor="_heading=h.3whwml4">
+          <w:hyperlink w:anchor="_32hioqz">
             <w:r>
               <w:rPr>
                 <w:rFonts w:ascii="Arial" w:cs="Arial" w:eastAsia="Arial" w:hAnsi="Arial"/>
@@ -991,7 +991,7 @@
           </w:r>
           <w:r>
             <w:fldChar w:fldCharType="begin"/>
-            <w:instrText xml:space="preserve"> PAGEREF _heading=h.3whwml4 \h </w:instrText>
+            <w:instrText xml:space="preserve"> PAGEREF _32hioqz \h </w:instrText>
             <w:fldChar w:fldCharType="separate"/>
           </w:r>
           <w:r>
@@ -1041,7 +1041,7 @@
               <w:vertAlign w:val="baseline"/>
             </w:rPr>
           </w:pPr>
-          <w:hyperlink w:anchor="_heading=h.2bn6wsx">
+          <w:hyperlink w:anchor="_1hmsyys">
             <w:r>
               <w:rPr>
                 <w:rFonts w:ascii="Arial" w:cs="Arial" w:eastAsia="Arial" w:hAnsi="Arial"/>
@@ -1079,7 +1079,7 @@
           </w:r>
           <w:r>
             <w:fldChar w:fldCharType="begin"/>
-            <w:instrText xml:space="preserve"> PAGEREF _heading=h.2bn6wsx \h </w:instrText>
+            <w:instrText xml:space="preserve"> PAGEREF _1hmsyys \h </w:instrText>
             <w:fldChar w:fldCharType="separate"/>
           </w:r>
           <w:r>
@@ -1129,7 +1129,7 @@
               <w:vertAlign w:val="baseline"/>
             </w:rPr>
           </w:pPr>
-          <w:hyperlink w:anchor="_heading=h.cxnqjy2y319y">
+          <w:hyperlink w:anchor="_2grqrue">
             <w:r>
               <w:rPr>
                 <w:rFonts w:ascii="Arial" w:cs="Arial" w:eastAsia="Arial" w:hAnsi="Arial"/>
@@ -1167,7 +1167,7 @@
           </w:r>
           <w:r>
             <w:fldChar w:fldCharType="begin"/>
-            <w:instrText xml:space="preserve"> PAGEREF _heading=h.cxnqjy2y319y \h </w:instrText>
+            <w:instrText xml:space="preserve"> PAGEREF _2grqrue \h </w:instrText>
             <w:fldChar w:fldCharType="separate"/>
           </w:r>
           <w:r>
@@ -1217,7 +1217,7 @@
               <w:vertAlign w:val="baseline"/>
             </w:rPr>
           </w:pPr>
-          <w:hyperlink w:anchor="_heading=h.23ckvvd">
+          <w:hyperlink w:anchor="_3fwokq0">
             <w:r>
               <w:rPr>
                 <w:rFonts w:ascii="Arial" w:cs="Arial" w:eastAsia="Arial" w:hAnsi="Arial"/>
@@ -1255,7 +1255,7 @@
           </w:r>
           <w:r>
             <w:fldChar w:fldCharType="begin"/>
-            <w:instrText xml:space="preserve"> PAGEREF _heading=h.23ckvvd \h </w:instrText>
+            <w:instrText xml:space="preserve"> PAGEREF _3fwokq0 \h </w:instrText>
             <w:fldChar w:fldCharType="separate"/>
           </w:r>
           <w:r>
@@ -1305,7 +1305,7 @@
               <w:vertAlign w:val="baseline"/>
             </w:rPr>
           </w:pPr>
-          <w:hyperlink w:anchor="_heading=h.ihv636">
+          <w:hyperlink w:anchor="_1v1yuxt">
             <w:r>
               <w:rPr>
                 <w:rFonts w:ascii="Arial" w:cs="Arial" w:eastAsia="Arial" w:hAnsi="Arial"/>
@@ -1343,7 +1343,7 @@
           </w:r>
           <w:r>
             <w:fldChar w:fldCharType="begin"/>
-            <w:instrText xml:space="preserve"> PAGEREF _heading=h.ihv636 \h </w:instrText>
+            <w:instrText xml:space="preserve"> PAGEREF _1v1yuxt \h </w:instrText>
             <w:fldChar w:fldCharType="separate"/>
           </w:r>
           <w:r>
@@ -1393,7 +1393,7 @@
               <w:vertAlign w:val="baseline"/>
             </w:rPr>
           </w:pPr>
-          <w:hyperlink w:anchor="_heading=h.32hioqz">
+          <w:hyperlink w:anchor="_4f1mdlm">
             <w:r>
               <w:rPr>
                 <w:rFonts w:ascii="Arial" w:cs="Arial" w:eastAsia="Arial" w:hAnsi="Arial"/>
@@ -1431,7 +1431,7 @@
           </w:r>
           <w:r>
             <w:fldChar w:fldCharType="begin"/>
-            <w:instrText xml:space="preserve"> PAGEREF _heading=h.32hioqz \h </w:instrText>
+            <w:instrText xml:space="preserve"> PAGEREF _4f1mdlm \h </w:instrText>
             <w:fldChar w:fldCharType="separate"/>
           </w:r>
           <w:r>
@@ -1481,7 +1481,7 @@
               <w:vertAlign w:val="baseline"/>
             </w:rPr>
           </w:pPr>
-          <w:hyperlink w:anchor="_heading=h.1hmsyys">
+          <w:hyperlink w:anchor="_2u6wntf">
             <w:r>
               <w:rPr>
                 <w:rFonts w:ascii="Arial" w:cs="Arial" w:eastAsia="Arial" w:hAnsi="Arial"/>
@@ -1519,7 +1519,7 @@
           </w:r>
           <w:r>
             <w:fldChar w:fldCharType="begin"/>
-            <w:instrText xml:space="preserve"> PAGEREF _heading=h.1hmsyys \h </w:instrText>
+            <w:instrText xml:space="preserve"> PAGEREF _2u6wntf \h </w:instrText>
             <w:fldChar w:fldCharType="separate"/>
           </w:r>
           <w:r>
@@ -1569,7 +1569,7 @@
               <w:vertAlign w:val="baseline"/>
             </w:rPr>
           </w:pPr>
-          <w:hyperlink w:anchor="_heading=h.41mghml">
+          <w:hyperlink w:anchor="_19c6y18">
             <w:r>
               <w:rPr>
                 <w:rFonts w:ascii="Arial" w:cs="Arial" w:eastAsia="Arial" w:hAnsi="Arial"/>
@@ -1607,7 +1607,7 @@
           </w:r>
           <w:r>
             <w:fldChar w:fldCharType="begin"/>
-            <w:instrText xml:space="preserve"> PAGEREF _heading=h.41mghml \h </w:instrText>
+            <w:instrText xml:space="preserve"> PAGEREF _19c6y18 \h </w:instrText>
             <w:fldChar w:fldCharType="separate"/>
           </w:r>
           <w:r>
@@ -1646,7 +1646,7 @@
         <w:pStyle w:val="Heading1"/>
         <w:rPr/>
       </w:pPr>
-      <w:bookmarkStart w:colFirst="0" w:colLast="0" w:name="_heading=h.2juaqwknjb8q" w:id="7"/>
+      <w:bookmarkStart w:colFirst="0" w:colLast="0" w:name="_1t3h5sf" w:id="7"/>
       <w:bookmarkEnd w:id="7"/>
       <w:r>
         <w:rPr>
@@ -1660,7 +1660,7 @@
         <w:pStyle w:val="Heading1"/>
         <w:rPr/>
       </w:pPr>
-      <w:bookmarkStart w:colFirst="0" w:colLast="0" w:name="_heading=h.2s8eyo1" w:id="8"/>
+      <w:bookmarkStart w:colFirst="0" w:colLast="0" w:name="_4d34og8" w:id="8"/>
       <w:bookmarkEnd w:id="8"/>
       <w:r>
         <w:rPr>
@@ -1673,7 +1673,7 @@
         <w:pStyle w:val="Heading1"/>
         <w:rPr/>
       </w:pPr>
-      <w:bookmarkStart w:colFirst="0" w:colLast="0" w:name="_heading=h.17dp8vu" w:id="9"/>
+      <w:bookmarkStart w:colFirst="0" w:colLast="0" w:name="_2s8eyo1" w:id="9"/>
       <w:bookmarkEnd w:id="9"/>
       <w:r>
         <w:rPr>
@@ -1686,7 +1686,7 @@
         <w:pStyle w:val="Heading1"/>
         <w:rPr/>
       </w:pPr>
-      <w:bookmarkStart w:colFirst="0" w:colLast="0" w:name="_heading=h.3rdcrjn" w:id="10"/>
+      <w:bookmarkStart w:colFirst="0" w:colLast="0" w:name="_17dp8vu" w:id="10"/>
       <w:bookmarkEnd w:id="10"/>
       <w:r>
         <w:rPr>
@@ -1699,7 +1699,7 @@
         <w:pStyle w:val="Heading1"/>
         <w:rPr/>
       </w:pPr>
-      <w:bookmarkStart w:colFirst="0" w:colLast="0" w:name="_heading=h.26in1rg" w:id="11"/>
+      <w:bookmarkStart w:colFirst="0" w:colLast="0" w:name="_3rdcrjn" w:id="11"/>
       <w:bookmarkEnd w:id="11"/>
       <w:r>
         <w:rPr>
@@ -1712,7 +1712,7 @@
         <w:pStyle w:val="Heading1"/>
         <w:rPr/>
       </w:pPr>
-      <w:bookmarkStart w:colFirst="0" w:colLast="0" w:name="_heading=h.lnxbz9" w:id="12"/>
+      <w:bookmarkStart w:colFirst="0" w:colLast="0" w:name="_26in1rg" w:id="12"/>
       <w:bookmarkEnd w:id="12"/>
       <w:r>
         <w:rPr>
@@ -1725,7 +1725,7 @@
         <w:pStyle w:val="Heading1"/>
         <w:rPr/>
       </w:pPr>
-      <w:bookmarkStart w:colFirst="0" w:colLast="0" w:name="_heading=h.35nkun2" w:id="13"/>
+      <w:bookmarkStart w:colFirst="0" w:colLast="0" w:name="_lnxbz9" w:id="13"/>
       <w:bookmarkEnd w:id="13"/>
       <w:r>
         <w:rPr>
@@ -1738,7 +1738,7 @@
         <w:pStyle w:val="Heading1"/>
         <w:rPr/>
       </w:pPr>
-      <w:bookmarkStart w:colFirst="0" w:colLast="0" w:name="_heading=h.1ksv4uv" w:id="14"/>
+      <w:bookmarkStart w:colFirst="0" w:colLast="0" w:name="_35nkun2" w:id="14"/>
       <w:bookmarkEnd w:id="14"/>
       <w:r>
         <w:rPr>
@@ -1751,7 +1751,7 @@
         <w:pStyle w:val="Heading1"/>
         <w:rPr/>
       </w:pPr>
-      <w:bookmarkStart w:colFirst="0" w:colLast="0" w:name="_heading=h.44sinio" w:id="15"/>
+      <w:bookmarkStart w:colFirst="0" w:colLast="0" w:name="_1ksv4uv" w:id="15"/>
       <w:bookmarkEnd w:id="15"/>
       <w:r>
         <w:rPr>
@@ -1764,7 +1764,7 @@
         <w:pStyle w:val="Heading1"/>
         <w:rPr/>
       </w:pPr>
-      <w:bookmarkStart w:colFirst="0" w:colLast="0" w:name="_heading=h.2jxsxqh" w:id="16"/>
+      <w:bookmarkStart w:colFirst="0" w:colLast="0" w:name="_44sinio" w:id="16"/>
       <w:bookmarkEnd w:id="16"/>
       <w:r>
         <w:rPr>
@@ -1777,7 +1777,7 @@
         <w:pStyle w:val="Heading1"/>
         <w:rPr/>
       </w:pPr>
-      <w:bookmarkStart w:colFirst="0" w:colLast="0" w:name="_heading=h.z337ya" w:id="17"/>
+      <w:bookmarkStart w:colFirst="0" w:colLast="0" w:name="_2jxsxqh" w:id="17"/>
       <w:bookmarkEnd w:id="17"/>
       <w:r>
         <w:rPr>
@@ -1790,7 +1790,7 @@
         <w:pStyle w:val="Heading1"/>
         <w:rPr/>
       </w:pPr>
-      <w:bookmarkStart w:colFirst="0" w:colLast="0" w:name="_heading=h.3j2qqm3" w:id="18"/>
+      <w:bookmarkStart w:colFirst="0" w:colLast="0" w:name="_z337ya" w:id="18"/>
       <w:bookmarkEnd w:id="18"/>
       <w:r>
         <w:rPr>
@@ -1803,7 +1803,7 @@
         <w:pStyle w:val="Heading1"/>
         <w:rPr/>
       </w:pPr>
-      <w:bookmarkStart w:colFirst="0" w:colLast="0" w:name="_heading=h.1y810tw" w:id="19"/>
+      <w:bookmarkStart w:colFirst="0" w:colLast="0" w:name="_3j2qqm3" w:id="19"/>
       <w:bookmarkEnd w:id="19"/>
       <w:r>
         <w:rPr>
@@ -1836,7 +1836,7 @@
         <w:pStyle w:val="Heading1"/>
         <w:rPr/>
       </w:pPr>
-      <w:bookmarkStart w:colFirst="0" w:colLast="0" w:name="_heading=h.4i7ojhp" w:id="20"/>
+      <w:bookmarkStart w:colFirst="0" w:colLast="0" w:name="_1y810tw" w:id="20"/>
       <w:bookmarkEnd w:id="20"/>
       <w:r>
         <w:br w:type="page"/>
@@ -1852,7 +1852,7 @@
         <w:pStyle w:val="Heading1"/>
         <w:rPr/>
       </w:pPr>
-      <w:bookmarkStart w:colFirst="0" w:colLast="0" w:name="_heading=h.2xcytpi" w:id="21"/>
+      <w:bookmarkStart w:colFirst="0" w:colLast="0" w:name="_4i7ojhp" w:id="21"/>
       <w:bookmarkEnd w:id="21"/>
       <w:r>
         <w:rPr>
@@ -1866,7 +1866,7 @@
         <w:pStyle w:val="Heading1"/>
         <w:rPr/>
       </w:pPr>
-      <w:bookmarkStart w:colFirst="0" w:colLast="0" w:name="_heading=h.xowi53ygbqu5" w:id="22"/>
+      <w:bookmarkStart w:colFirst="0" w:colLast="0" w:name="_2xcytpi" w:id="22"/>
       <w:bookmarkEnd w:id="22"/>
       <w:r>
         <w:rPr>
@@ -1879,7 +1879,7 @@
         <w:pStyle w:val="Heading1"/>
         <w:rPr/>
       </w:pPr>
-      <w:bookmarkStart w:colFirst="0" w:colLast="0" w:name="_heading=h.iy45yqiaif8t" w:id="23"/>
+      <w:bookmarkStart w:colFirst="0" w:colLast="0" w:name="_1ci93xb" w:id="23"/>
       <w:bookmarkEnd w:id="23"/>
       <w:r>
         <w:rPr>
@@ -1892,7 +1892,7 @@
         <w:pStyle w:val="Heading1"/>
         <w:rPr/>
       </w:pPr>
-      <w:bookmarkStart w:colFirst="0" w:colLast="0" w:name="_heading=h.d8yfeqs9loa3" w:id="24"/>
+      <w:bookmarkStart w:colFirst="0" w:colLast="0" w:name="_3whwml4" w:id="24"/>
       <w:bookmarkEnd w:id="24"/>
       <w:r>
         <w:rPr>
@@ -1905,7 +1905,7 @@
         <w:pStyle w:val="Heading1"/>
         <w:rPr/>
       </w:pPr>
-      <w:bookmarkStart w:colFirst="0" w:colLast="0" w:name="_heading=h.2w09iia6dfbn" w:id="25"/>
+      <w:bookmarkStart w:colFirst="0" w:colLast="0" w:name="_2bn6wsx" w:id="25"/>
       <w:bookmarkEnd w:id="25"/>
       <w:r>
         <w:rPr>
@@ -1918,7 +1918,7 @@
         <w:pStyle w:val="Heading1"/>
         <w:rPr/>
       </w:pPr>
-      <w:bookmarkStart w:colFirst="0" w:colLast="0" w:name="_heading=h.lrauvywvzri7" w:id="26"/>
+      <w:bookmarkStart w:colFirst="0" w:colLast="0" w:name="_qsh70q" w:id="26"/>
       <w:bookmarkEnd w:id="26"/>
       <w:r>
         <w:rPr>
@@ -1931,7 +1931,7 @@
         <w:pStyle w:val="Heading1"/>
         <w:rPr/>
       </w:pPr>
-      <w:bookmarkStart w:colFirst="0" w:colLast="0" w:name="_heading=h.rcl5vdkz74e4" w:id="27"/>
+      <w:bookmarkStart w:colFirst="0" w:colLast="0" w:name="_3as4poj" w:id="27"/>
       <w:bookmarkEnd w:id="27"/>
       <w:r>
         <w:rPr>
@@ -1944,7 +1944,7 @@
         <w:pStyle w:val="Heading1"/>
         <w:rPr/>
       </w:pPr>
-      <w:bookmarkStart w:colFirst="0" w:colLast="0" w:name="_heading=h.ugqxdljxma1l" w:id="28"/>
+      <w:bookmarkStart w:colFirst="0" w:colLast="0" w:name="_1pxezwc" w:id="28"/>
       <w:bookmarkEnd w:id="28"/>
       <w:r>
         <w:rPr>
@@ -1957,7 +1957,7 @@
         <w:pStyle w:val="Heading1"/>
         <w:rPr/>
       </w:pPr>
-      <w:bookmarkStart w:colFirst="0" w:colLast="0" w:name="_heading=h.lqtvigev9l0x" w:id="29"/>
+      <w:bookmarkStart w:colFirst="0" w:colLast="0" w:name="_49x2ik5" w:id="29"/>
       <w:bookmarkEnd w:id="29"/>
       <w:r>
         <w:rPr>
@@ -1970,7 +1970,7 @@
         <w:pStyle w:val="Heading1"/>
         <w:rPr/>
       </w:pPr>
-      <w:bookmarkStart w:colFirst="0" w:colLast="0" w:name="_heading=h.guq7i3e8jj6q" w:id="30"/>
+      <w:bookmarkStart w:colFirst="0" w:colLast="0" w:name="_2p2csry" w:id="30"/>
       <w:bookmarkEnd w:id="30"/>
       <w:r>
         <w:rPr>
@@ -1983,7 +1983,7 @@
         <w:pStyle w:val="Heading1"/>
         <w:rPr/>
       </w:pPr>
-      <w:bookmarkStart w:colFirst="0" w:colLast="0" w:name="_heading=h.ypukjamkwivm" w:id="31"/>
+      <w:bookmarkStart w:colFirst="0" w:colLast="0" w:name="_147n2zr" w:id="31"/>
       <w:bookmarkEnd w:id="31"/>
       <w:r>
         <w:rPr>
@@ -1996,7 +1996,7 @@
         <w:pStyle w:val="Heading1"/>
         <w:rPr/>
       </w:pPr>
-      <w:bookmarkStart w:colFirst="0" w:colLast="0" w:name="_heading=h.1hc3ozp35kii" w:id="32"/>
+      <w:bookmarkStart w:colFirst="0" w:colLast="0" w:name="_3o7alnk" w:id="32"/>
       <w:bookmarkEnd w:id="32"/>
       <w:r>
         <w:rPr>
@@ -2009,7 +2009,7 @@
         <w:pStyle w:val="Heading1"/>
         <w:rPr/>
       </w:pPr>
-      <w:bookmarkStart w:colFirst="0" w:colLast="0" w:name="_heading=h.q6fxnnl86j2" w:id="33"/>
+      <w:bookmarkStart w:colFirst="0" w:colLast="0" w:name="_23ckvvd" w:id="33"/>
       <w:bookmarkEnd w:id="33"/>
       <w:r>
         <w:rPr>
@@ -2042,7 +2042,7 @@
         <w:pStyle w:val="Heading1"/>
         <w:rPr/>
       </w:pPr>
-      <w:bookmarkStart w:colFirst="0" w:colLast="0" w:name="_heading=h.pk3qicbex518" w:id="34"/>
+      <w:bookmarkStart w:colFirst="0" w:colLast="0" w:name="_ihv636" w:id="34"/>
       <w:bookmarkEnd w:id="34"/>
       <w:r>
         <w:rPr>
@@ -2054,6 +2054,800 @@
     <w:p>
       <w:pPr>
         <w:rPr/>
+      </w:pPr>
+      <w:r>
+        <w:rPr>
+          <w:rtl w:val="0"/>
+        </w:rPr>
+      </w:r>
+    </w:p>
+    <w:p>
+      <w:pPr>
+        <w:rPr/>
+      </w:pPr>
+      <w:r>
+        <w:rPr>
+          <w:rtl w:val="0"/>
+        </w:rPr>
+      </w:r>
+    </w:p>
+    <w:p>
+      <w:pPr>
+        <w:numPr>
+          <w:ilvl w:val="0"/>
+          <w:numId w:val="3"/>
+        </w:numPr>
+        <w:ind w:left="720" w:hanging="360"/>
+        <w:rPr>
+          <w:i w:val="1"/>
+          <w:sz w:val="24"/>
+          <w:szCs w:val="24"/>
+        </w:rPr>
+      </w:pPr>
+      <w:r>
+        <w:rPr>
+          <w:i w:val="1"/>
+          <w:sz w:val="24"/>
+          <w:szCs w:val="24"/>
+          <w:u w:val="single"/>
+          <w:rtl w:val="0"/>
+        </w:rPr>
+        <w:t xml:space="preserve">Présentation du logiciel Sage</w:t>
+      </w:r>
+      <w:r>
+        <w:rPr>
+          <w:rtl w:val="0"/>
+        </w:rPr>
+      </w:r>
+    </w:p>
+    <w:p>
+      <w:pPr>
+        <w:rPr/>
+      </w:pPr>
+      <w:r>
+        <w:rPr>
+          <w:rtl w:val="0"/>
+        </w:rPr>
+      </w:r>
+    </w:p>
+    <w:p>
+      <w:pPr>
+        <w:rPr>
+          <w:sz w:val="24"/>
+          <w:szCs w:val="24"/>
+        </w:rPr>
+      </w:pPr>
+      <w:r>
+        <w:rPr>
+          <w:sz w:val="24"/>
+          <w:szCs w:val="24"/>
+          <w:rtl w:val="0"/>
+        </w:rPr>
+        <w:t xml:space="preserve">Sage est un logiciel mathématique libre qui </w:t>
+      </w:r>
+      <w:r>
+        <w:rPr>
+          <w:sz w:val="24"/>
+          <w:szCs w:val="24"/>
+          <w:highlight w:val="white"/>
+          <w:rtl w:val="0"/>
+        </w:rPr>
+        <w:t xml:space="preserve">permet de faire des mathématiques générales et avancées, pures et appliquées. Il couvre une vaste gamme de mathématiques, dont l'algèbre, l'analyse, la théorie des nombres, la cryptographie, l'analyse numérique, l'algèbre commutative, la théorie des groupes, la combinatoire, la théorie des graphes, l'algèbre linéaire formelle, etc ...</w:t>
+      </w:r>
+      <w:r>
+        <w:rPr>
+          <w:rtl w:val="0"/>
+        </w:rPr>
+      </w:r>
+    </w:p>
+    <w:p>
+      <w:pPr>
+        <w:rPr>
+          <w:sz w:val="24"/>
+          <w:szCs w:val="24"/>
+          <w:highlight w:val="white"/>
+        </w:rPr>
+      </w:pPr>
+      <w:r>
+        <w:rPr>
+          <w:sz w:val="24"/>
+          <w:szCs w:val="24"/>
+          <w:highlight w:val="white"/>
+          <w:rtl w:val="0"/>
+        </w:rPr>
+        <w:t xml:space="preserve">Sage facilite l’expérimentation interactive avec des objets mathématiques.</w:t>
+      </w:r>
+    </w:p>
+    <w:p>
+      <w:pPr>
+        <w:rPr>
+          <w:sz w:val="24"/>
+          <w:szCs w:val="24"/>
+          <w:highlight w:val="white"/>
+        </w:rPr>
+      </w:pPr>
+      <w:r>
+        <w:rPr>
+          <w:sz w:val="24"/>
+          <w:szCs w:val="24"/>
+          <w:highlight w:val="white"/>
+          <w:rtl w:val="0"/>
+        </w:rPr>
+        <w:t xml:space="preserve">Sage est un logiciel efficace, il fait appel à des logiciels matures et soigneusement optimisés comme GMP, PARI, GAP et NTL, ce qui le rend très rapide pour certaines opérations.</w:t>
+      </w:r>
+    </w:p>
+    <w:p>
+      <w:pPr>
+        <w:rPr>
+          <w:sz w:val="24"/>
+          <w:szCs w:val="24"/>
+          <w:highlight w:val="white"/>
+        </w:rPr>
+      </w:pPr>
+      <w:r>
+        <w:rPr>
+          <w:sz w:val="24"/>
+          <w:szCs w:val="24"/>
+          <w:highlight w:val="white"/>
+          <w:rtl w:val="0"/>
+        </w:rPr>
+        <w:t xml:space="preserve">Son code source en open source, c’est à dire qu’il est disponible librement et lisible, de sorte que les utilisateurs puissent comprendre ce que fait le système et l’étendre facilement. Les personnes qui font des calculs devraient être en mesure de comprendre comment ceux-ci fonctionnent en lisant un code source documenté.</w:t>
+      </w:r>
+    </w:p>
+    <w:p>
+      <w:pPr>
+        <w:rPr>
+          <w:sz w:val="24"/>
+          <w:szCs w:val="24"/>
+          <w:highlight w:val="white"/>
+        </w:rPr>
+      </w:pPr>
+      <w:r>
+        <w:rPr>
+          <w:sz w:val="24"/>
+          <w:szCs w:val="24"/>
+          <w:highlight w:val="white"/>
+          <w:rtl w:val="0"/>
+        </w:rPr>
+        <w:t xml:space="preserve">Le code source de Sage est facile à compiler pour les utilisateurs de Linux, d’OS X et de Windows. Cela rend le système plus flexible pour les utilisateurs qui souhaitent le modifier.</w:t>
+      </w:r>
+    </w:p>
+    <w:p>
+      <w:pPr>
+        <w:rPr>
+          <w:sz w:val="24"/>
+          <w:szCs w:val="24"/>
+          <w:highlight w:val="white"/>
+        </w:rPr>
+      </w:pPr>
+      <w:r>
+        <w:rPr>
+          <w:sz w:val="24"/>
+          <w:szCs w:val="24"/>
+          <w:highlight w:val="white"/>
+          <w:rtl w:val="0"/>
+        </w:rPr>
+        <w:t xml:space="preserve">La partie qui nous intéresse sur ce logiciel est la partie graph qui regroupe la modélisation et la visualisation de graphs.</w:t>
+      </w:r>
+    </w:p>
+    <w:p>
+      <w:pPr>
+        <w:rPr>
+          <w:sz w:val="24"/>
+          <w:szCs w:val="24"/>
+          <w:highlight w:val="white"/>
+        </w:rPr>
+      </w:pPr>
+      <w:r>
+        <w:rPr>
+          <w:sz w:val="24"/>
+          <w:szCs w:val="24"/>
+          <w:highlight w:val="white"/>
+          <w:rtl w:val="0"/>
+        </w:rPr>
+        <w:t xml:space="preserve">Notre projet, nos recherches ainsi que ce document sont uniquement en lien avec la partie graph de SageMath.</w:t>
+      </w:r>
+    </w:p>
+    <w:p>
+      <w:pPr>
+        <w:rPr>
+          <w:sz w:val="24"/>
+          <w:szCs w:val="24"/>
+        </w:rPr>
+      </w:pPr>
+      <w:r>
+        <w:rPr>
+          <w:sz w:val="24"/>
+          <w:szCs w:val="24"/>
+          <w:rtl w:val="0"/>
+        </w:rPr>
+        <w:t xml:space="preserve">SageMath possède une méthode permettant la visualisation de graph, la méthode show(), elle permet une visualisation statique d’un graph sous forme d’un fichier image que l’on peut donc pas modifier graphiquement. </w:t>
+      </w:r>
+    </w:p>
+    <w:p>
+      <w:pPr>
+        <w:rPr>
+          <w:sz w:val="24"/>
+          <w:szCs w:val="24"/>
+        </w:rPr>
+      </w:pPr>
+      <w:r>
+        <w:rPr>
+          <w:sz w:val="24"/>
+          <w:szCs w:val="24"/>
+          <w:rtl w:val="0"/>
+        </w:rPr>
+        <w:t xml:space="preserve">On peut rajouter à cette méthode de nombreux paramètres comme l’affichage en javascript show(method=”js”) qui permet une visualisation dynamique, où le graphe va être visualiser sur une page internet. Cette visualisation nous permet uniquement de déplacer les sommets et arêtes du graph sans modifier les données graphiquement.</w:t>
+      </w:r>
+    </w:p>
+    <w:p>
+      <w:pPr>
+        <w:rPr>
+          <w:sz w:val="24"/>
+          <w:szCs w:val="24"/>
+          <w:highlight w:val="white"/>
+        </w:rPr>
+      </w:pPr>
+      <w:r>
+        <w:rPr>
+          <w:rtl w:val="0"/>
+        </w:rPr>
+      </w:r>
+    </w:p>
+    <w:p>
+      <w:pPr>
+        <w:rPr>
+          <w:sz w:val="24"/>
+          <w:szCs w:val="24"/>
+        </w:rPr>
+      </w:pPr>
+      <w:r>
+        <w:rPr>
+          <w:rtl w:val="0"/>
+        </w:rPr>
+      </w:r>
+    </w:p>
+    <w:p>
+      <w:pPr>
+        <w:rPr>
+          <w:sz w:val="24"/>
+          <w:szCs w:val="24"/>
+        </w:rPr>
+      </w:pPr>
+      <w:r>
+        <w:rPr>
+          <w:rtl w:val="0"/>
+        </w:rPr>
+      </w:r>
+    </w:p>
+    <w:p>
+      <w:pPr>
+        <w:rPr>
+          <w:sz w:val="24"/>
+          <w:szCs w:val="24"/>
+        </w:rPr>
+      </w:pPr>
+      <w:r>
+        <w:rPr>
+          <w:rtl w:val="0"/>
+        </w:rPr>
+      </w:r>
+    </w:p>
+    <w:p>
+      <w:pPr>
+        <w:rPr>
+          <w:sz w:val="24"/>
+          <w:szCs w:val="24"/>
+        </w:rPr>
+      </w:pPr>
+      <w:r>
+        <w:rPr>
+          <w:rtl w:val="0"/>
+        </w:rPr>
+      </w:r>
+    </w:p>
+    <w:p>
+      <w:pPr>
+        <w:rPr>
+          <w:sz w:val="24"/>
+          <w:szCs w:val="24"/>
+        </w:rPr>
+      </w:pPr>
+      <w:r>
+        <w:rPr>
+          <w:rtl w:val="0"/>
+        </w:rPr>
+      </w:r>
+    </w:p>
+    <w:p>
+      <w:pPr>
+        <w:rPr>
+          <w:sz w:val="24"/>
+          <w:szCs w:val="24"/>
+        </w:rPr>
+      </w:pPr>
+      <w:r>
+        <w:rPr>
+          <w:rtl w:val="0"/>
+        </w:rPr>
+      </w:r>
+    </w:p>
+    <w:p>
+      <w:pPr>
+        <w:numPr>
+          <w:ilvl w:val="0"/>
+          <w:numId w:val="3"/>
+        </w:numPr>
+        <w:ind w:left="720" w:hanging="360"/>
+        <w:rPr>
+          <w:i w:val="1"/>
+          <w:sz w:val="24"/>
+          <w:szCs w:val="24"/>
+        </w:rPr>
+      </w:pPr>
+      <w:r>
+        <w:rPr>
+          <w:i w:val="1"/>
+          <w:sz w:val="24"/>
+          <w:szCs w:val="24"/>
+          <w:u w:val="single"/>
+          <w:rtl w:val="0"/>
+        </w:rPr>
+        <w:t xml:space="preserve">Problématique</w:t>
+      </w:r>
+      <w:r>
+        <w:rPr>
+          <w:rtl w:val="0"/>
+        </w:rPr>
+      </w:r>
+    </w:p>
+    <w:p>
+      <w:pPr>
+        <w:rPr>
+          <w:sz w:val="24"/>
+          <w:szCs w:val="24"/>
+        </w:rPr>
+      </w:pPr>
+      <w:r>
+        <w:rPr>
+          <w:rtl w:val="0"/>
+        </w:rPr>
+      </w:r>
+    </w:p>
+    <w:p>
+      <w:pPr>
+        <w:rPr>
+          <w:sz w:val="24"/>
+          <w:szCs w:val="24"/>
+        </w:rPr>
+      </w:pPr>
+      <w:r>
+        <w:rPr>
+          <w:sz w:val="24"/>
+          <w:szCs w:val="24"/>
+          <w:rtl w:val="0"/>
+        </w:rPr>
+        <w:t xml:space="preserve">Jusqu’ici, le logiciel SageMath, permet uniquement une modélisation et modification d’un graph à l’aide de l’invite de commande. Il ne permet aucune interaction graphique entre la partie graphique et la partie donnée.</w:t>
+      </w:r>
+    </w:p>
+    <w:p>
+      <w:pPr>
+        <w:rPr>
+          <w:sz w:val="24"/>
+          <w:szCs w:val="24"/>
+        </w:rPr>
+      </w:pPr>
+      <w:r>
+        <w:rPr>
+          <w:rtl w:val="0"/>
+        </w:rPr>
+      </w:r>
+    </w:p>
+    <w:p>
+      <w:pPr>
+        <w:rPr>
+          <w:sz w:val="24"/>
+          <w:szCs w:val="24"/>
+        </w:rPr>
+      </w:pPr>
+      <w:r>
+        <w:rPr>
+          <w:rtl w:val="0"/>
+        </w:rPr>
+      </w:r>
+    </w:p>
+    <w:p>
+      <w:pPr>
+        <w:rPr>
+          <w:sz w:val="24"/>
+          <w:szCs w:val="24"/>
+        </w:rPr>
+      </w:pPr>
+      <w:r>
+        <w:rPr>
+          <w:rtl w:val="0"/>
+        </w:rPr>
+      </w:r>
+    </w:p>
+    <w:p>
+      <w:pPr>
+        <w:rPr>
+          <w:sz w:val="24"/>
+          <w:szCs w:val="24"/>
+        </w:rPr>
+      </w:pPr>
+      <w:r>
+        <w:rPr>
+          <w:rtl w:val="0"/>
+        </w:rPr>
+      </w:r>
+    </w:p>
+    <w:p>
+      <w:pPr>
+        <w:numPr>
+          <w:ilvl w:val="0"/>
+          <w:numId w:val="3"/>
+        </w:numPr>
+        <w:ind w:left="720" w:hanging="360"/>
+        <w:rPr>
+          <w:i w:val="1"/>
+          <w:sz w:val="24"/>
+          <w:szCs w:val="24"/>
+        </w:rPr>
+      </w:pPr>
+      <w:r>
+        <w:rPr>
+          <w:i w:val="1"/>
+          <w:sz w:val="24"/>
+          <w:szCs w:val="24"/>
+          <w:u w:val="single"/>
+          <w:rtl w:val="0"/>
+        </w:rPr>
+        <w:t xml:space="preserve">but du projet</w:t>
+      </w:r>
+      <w:r>
+        <w:rPr>
+          <w:rtl w:val="0"/>
+        </w:rPr>
+      </w:r>
+    </w:p>
+    <w:p>
+      <w:pPr>
+        <w:ind w:left="720" w:firstLine="0"/>
+        <w:rPr>
+          <w:i w:val="1"/>
+          <w:sz w:val="24"/>
+          <w:szCs w:val="24"/>
+          <w:u w:val="single"/>
+        </w:rPr>
+      </w:pPr>
+      <w:r>
+        <w:rPr>
+          <w:rtl w:val="0"/>
+        </w:rPr>
+      </w:r>
+    </w:p>
+    <w:p>
+      <w:pPr>
+        <w:rPr/>
+      </w:pPr>
+      <w:r>
+        <w:rPr>
+          <w:sz w:val="24"/>
+          <w:szCs w:val="24"/>
+          <w:rtl w:val="0"/>
+        </w:rPr>
+        <w:t xml:space="preserve">Le but de ce projet est donc de permettre une interaction graphique directe sur les graphs. C’est à dire, que les modification graphiques, tels que l’ajout ou la suppression de noeuds, modifie directement les données. </w:t>
+      </w:r>
+      <w:r>
+        <w:rPr>
+          <w:rtl w:val="0"/>
+        </w:rPr>
+      </w:r>
+    </w:p>
+    <w:p>
+      <w:pPr>
+        <w:rPr/>
+      </w:pPr>
+      <w:r>
+        <w:rPr>
+          <w:rtl w:val="0"/>
+        </w:rPr>
+      </w:r>
+    </w:p>
+    <w:p>
+      <w:pPr>
+        <w:rPr/>
+      </w:pPr>
+      <w:r>
+        <w:rPr>
+          <w:rtl w:val="0"/>
+        </w:rPr>
+      </w:r>
+    </w:p>
+    <w:p>
+      <w:pPr>
+        <w:rPr/>
+      </w:pPr>
+      <w:r>
+        <w:rPr>
+          <w:rtl w:val="0"/>
+        </w:rPr>
+      </w:r>
+    </w:p>
+    <w:p>
+      <w:pPr>
+        <w:rPr/>
+      </w:pPr>
+      <w:r>
+        <w:rPr>
+          <w:rtl w:val="0"/>
+        </w:rPr>
+      </w:r>
+    </w:p>
+    <w:p>
+      <w:pPr>
+        <w:rPr/>
+      </w:pPr>
+      <w:r>
+        <w:rPr>
+          <w:rtl w:val="0"/>
+        </w:rPr>
+      </w:r>
+    </w:p>
+    <w:p>
+      <w:pPr>
+        <w:numPr>
+          <w:ilvl w:val="0"/>
+          <w:numId w:val="3"/>
+        </w:numPr>
+        <w:ind w:left="720" w:hanging="360"/>
+        <w:rPr>
+          <w:i w:val="1"/>
+          <w:sz w:val="24"/>
+          <w:szCs w:val="24"/>
+        </w:rPr>
+      </w:pPr>
+      <w:r>
+        <w:rPr>
+          <w:i w:val="1"/>
+          <w:sz w:val="24"/>
+          <w:szCs w:val="24"/>
+          <w:u w:val="single"/>
+          <w:rtl w:val="0"/>
+        </w:rPr>
+        <w:t xml:space="preserve">annonce du plan</w:t>
+      </w:r>
+      <w:r>
+        <w:rPr>
+          <w:rtl w:val="0"/>
+        </w:rPr>
+      </w:r>
+    </w:p>
+    <w:p>
+      <w:pPr>
+        <w:rPr/>
+      </w:pPr>
+      <w:r>
+        <w:rPr>
+          <w:rtl w:val="0"/>
+        </w:rPr>
+      </w:r>
+    </w:p>
+    <w:p>
+      <w:pPr>
+        <w:rPr/>
+      </w:pPr>
+      <w:r>
+        <w:rPr>
+          <w:rtl w:val="0"/>
+        </w:rPr>
+        <w:t xml:space="preserve">Pour commencer nous verrons l'analyse de ce projet, on l’on rentrera plus en détail sur l’utilisation du logiciel Sage, puis dans un second temps nous présenterons le rapport technique du projet, avec la conception et la réalisation du projet. Nous poursuivrons sur les résultats que nous avons eu grâce aux modifications que nous avons apporté sur le logiciel SageMath. Et pour finir on parlera de la façon dont nous avons géré la réalisation de ce projet.</w:t>
+      </w:r>
+    </w:p>
+    <w:p>
+      <w:pPr>
+        <w:rPr/>
+      </w:pPr>
+      <w:r>
+        <w:rPr>
+          <w:rtl w:val="0"/>
+        </w:rPr>
+      </w:r>
+    </w:p>
+    <w:p>
+      <w:pPr>
+        <w:rPr/>
+      </w:pPr>
+      <w:r>
+        <w:rPr>
+          <w:rtl w:val="0"/>
+        </w:rPr>
+      </w:r>
+    </w:p>
+    <w:p>
+      <w:pPr>
+        <w:rPr/>
+      </w:pPr>
+      <w:r>
+        <w:rPr>
+          <w:rtl w:val="0"/>
+        </w:rPr>
+      </w:r>
+    </w:p>
+    <w:p>
+      <w:pPr>
+        <w:rPr/>
+      </w:pPr>
+      <w:r>
+        <w:rPr>
+          <w:rtl w:val="0"/>
+        </w:rPr>
+      </w:r>
+    </w:p>
+    <w:p>
+      <w:pPr>
+        <w:rPr/>
+      </w:pPr>
+      <w:r>
+        <w:rPr>
+          <w:rtl w:val="0"/>
+        </w:rPr>
+      </w:r>
+    </w:p>
+    <w:p>
+      <w:pPr>
+        <w:rPr/>
+      </w:pPr>
+      <w:r>
+        <w:rPr>
+          <w:rtl w:val="0"/>
+        </w:rPr>
+      </w:r>
+    </w:p>
+    <w:p>
+      <w:pPr>
+        <w:rPr/>
+      </w:pPr>
+      <w:r>
+        <w:rPr>
+          <w:rtl w:val="0"/>
+        </w:rPr>
+      </w:r>
+    </w:p>
+    <w:p>
+      <w:pPr>
+        <w:rPr/>
+      </w:pPr>
+      <w:r>
+        <w:rPr>
+          <w:rtl w:val="0"/>
+        </w:rPr>
+      </w:r>
+    </w:p>
+    <w:p>
+      <w:pPr>
+        <w:rPr/>
+      </w:pPr>
+      <w:r>
+        <w:rPr>
+          <w:rtl w:val="0"/>
+        </w:rPr>
+      </w:r>
+    </w:p>
+    <w:p>
+      <w:pPr>
+        <w:rPr/>
+      </w:pPr>
+      <w:r>
+        <w:rPr>
+          <w:rtl w:val="0"/>
+        </w:rPr>
+      </w:r>
+    </w:p>
+    <w:p>
+      <w:pPr>
+        <w:rPr/>
+      </w:pPr>
+      <w:r>
+        <w:rPr>
+          <w:rtl w:val="0"/>
+        </w:rPr>
+      </w:r>
+    </w:p>
+    <w:p>
+      <w:pPr>
+        <w:rPr/>
+      </w:pPr>
+      <w:r>
+        <w:rPr>
+          <w:rtl w:val="0"/>
+        </w:rPr>
+      </w:r>
+    </w:p>
+    <w:p>
+      <w:pPr>
+        <w:rPr/>
+      </w:pPr>
+      <w:r>
+        <w:rPr>
+          <w:rtl w:val="0"/>
+        </w:rPr>
+      </w:r>
+    </w:p>
+    <w:p>
+      <w:pPr>
+        <w:rPr/>
+      </w:pPr>
+      <w:r>
+        <w:rPr>
+          <w:rtl w:val="0"/>
+        </w:rPr>
+      </w:r>
+    </w:p>
+    <w:p>
+      <w:pPr>
+        <w:pStyle w:val="Heading1"/>
+        <w:rPr/>
+      </w:pPr>
+      <w:bookmarkStart w:colFirst="0" w:colLast="0" w:name="_32hioqz" w:id="35"/>
+      <w:bookmarkEnd w:id="35"/>
+      <w:r>
+        <w:rPr>
+          <w:rtl w:val="0"/>
+        </w:rPr>
+        <w:t xml:space="preserve">Analyse</w:t>
+      </w:r>
+    </w:p>
+    <w:p>
+      <w:pPr>
+        <w:rPr/>
+      </w:pPr>
+      <w:r>
+        <w:rPr>
+          <w:rtl w:val="0"/>
+        </w:rPr>
+      </w:r>
+    </w:p>
+    <w:p>
+      <w:pPr>
+        <w:rPr>
+          <w:sz w:val="24"/>
+          <w:szCs w:val="24"/>
+        </w:rPr>
+      </w:pPr>
+      <w:r>
+        <w:rPr>
+          <w:sz w:val="24"/>
+          <w:szCs w:val="24"/>
+          <w:rtl w:val="0"/>
+        </w:rPr>
+        <w:t xml:space="preserve">SageMath </w:t>
+      </w:r>
+      <w:r>
+        <w:rPr>
+          <w:sz w:val="24"/>
+          <w:szCs w:val="24"/>
+          <w:highlight w:val="white"/>
+          <w:rtl w:val="0"/>
+        </w:rPr>
+        <w:t xml:space="preserve">a pour but de fournir un logiciel qui permette d’explorer toutes sortes de constructions mathématiques et de faire des expériences avec, </w:t>
+      </w:r>
+      <w:r>
+        <w:rPr>
+          <w:sz w:val="24"/>
+          <w:szCs w:val="24"/>
+          <w:rtl w:val="0"/>
+        </w:rPr>
+        <w:t xml:space="preserve">en algèbre, géométrie, arithmétique, théorie des nombres, cryptographie, calcul scientifique et dans d’autres domaines apparentés.</w:t>
+      </w:r>
+    </w:p>
+    <w:p>
+      <w:pPr>
+        <w:rPr>
+          <w:sz w:val="24"/>
+          <w:szCs w:val="24"/>
+        </w:rPr>
       </w:pPr>
       <w:r>
         <w:rPr>
@@ -2080,58 +2874,85 @@
         <w:ind w:left="720" w:hanging="360"/>
         <w:rPr>
           <w:i w:val="1"/>
-          <w:sz w:val="24"/>
-          <w:szCs w:val="24"/>
         </w:rPr>
       </w:pPr>
       <w:r>
         <w:rPr>
           <w:i w:val="1"/>
-          <w:sz w:val="24"/>
-          <w:szCs w:val="24"/>
           <w:u w:val="single"/>
           <w:rtl w:val="0"/>
         </w:rPr>
-        <w:t xml:space="preserve">Présentation du logiciel Sage</w:t>
-      </w:r>
-      <w:r>
-        <w:rPr>
-          <w:rtl w:val="0"/>
-        </w:rPr>
-      </w:r>
-    </w:p>
-    <w:p>
-      <w:pPr>
-        <w:rPr/>
-      </w:pPr>
-      <w:r>
-        <w:rPr>
-          <w:rtl w:val="0"/>
-        </w:rPr>
-      </w:r>
-    </w:p>
-    <w:p>
-      <w:pPr>
-        <w:rPr>
-          <w:sz w:val="24"/>
-          <w:szCs w:val="24"/>
-        </w:rPr>
-      </w:pPr>
-      <w:r>
-        <w:rPr>
-          <w:sz w:val="24"/>
-          <w:szCs w:val="24"/>
-          <w:rtl w:val="0"/>
-        </w:rPr>
-        <w:t xml:space="preserve">Sage est un logiciel mathématique libre destiné à la recherche et à l’enseignement en algèbre, géométrie, arithmétique, théorie des nombres, cryptographie, calcul scientifique et dans d’autres domaines apparentés.</w:t>
-      </w:r>
-    </w:p>
-    <w:p>
-      <w:pPr>
+        <w:t xml:space="preserve">analyse du logiciel</w:t>
+      </w:r>
+    </w:p>
+    <w:p>
+      <w:pPr>
+        <w:ind w:left="720" w:firstLine="0"/>
+        <w:rPr>
+          <w:i w:val="1"/>
+          <w:u w:val="single"/>
+        </w:rPr>
+      </w:pPr>
+      <w:r>
+        <w:rPr>
+          <w:rtl w:val="0"/>
+        </w:rPr>
+      </w:r>
+    </w:p>
+    <w:p>
+      <w:pPr>
+        <w:ind w:left="0" w:firstLine="0"/>
+        <w:rPr>
+          <w:sz w:val="24"/>
+          <w:szCs w:val="24"/>
+        </w:rPr>
+      </w:pPr>
+      <w:r>
+        <w:rPr>
+          <w:sz w:val="24"/>
+          <w:szCs w:val="24"/>
+          <w:rtl w:val="0"/>
+        </w:rPr>
+        <w:t xml:space="preserve">Des logiciels similaire à Sage existe, mais ils sont payants. L’objectif général de Sage est de créer une alternative libre viable à ces logiciels.</w:t>
+      </w:r>
+    </w:p>
+    <w:p>
+      <w:pPr>
+        <w:ind w:left="0" w:firstLine="0"/>
+        <w:rPr>
+          <w:sz w:val="24"/>
+          <w:szCs w:val="24"/>
+        </w:rPr>
+      </w:pPr>
+      <w:r>
+        <w:rPr>
+          <w:sz w:val="24"/>
+          <w:szCs w:val="24"/>
+          <w:rtl w:val="0"/>
+        </w:rPr>
+        <w:t xml:space="preserve">Les principaux concurrents payants de Sage sont : Maple, Mathematica, Magma et MATLAB. </w:t>
+      </w:r>
+      <w:r>
         <w:rPr>
           <w:sz w:val="24"/>
           <w:szCs w:val="24"/>
           <w:highlight w:val="white"/>
+          <w:rtl w:val="0"/>
+        </w:rPr>
+        <w:t xml:space="preserve">Sage veut permettre à tous de pouvoir utiliser librement un logiciel mathématique performant.</w:t>
+      </w:r>
+      <w:r>
+        <w:rPr>
+          <w:rtl w:val="0"/>
+        </w:rPr>
+      </w:r>
+    </w:p>
+    <w:p>
+      <w:pPr>
+        <w:ind w:left="0" w:firstLine="0"/>
+        <w:rPr>
+          <w:sz w:val="24"/>
+          <w:szCs w:val="24"/>
         </w:rPr>
       </w:pPr>
       <w:r>
@@ -2141,130 +2962,18 @@
           <w:highlight w:val="white"/>
           <w:rtl w:val="0"/>
         </w:rPr>
-        <w:t xml:space="preserve">Le public visé par Sage comprend les étudiants (du lycée au doctorat), les enseignants et les chercheurs en mathématiques. Sage a pour but de fournir un logiciel qui permette d’explorer toutes sortes de constructions mathématiques et de faire des expériences avec, dans les différents domaines citée précédemment. Sage facilite l’expérimentation interactive avec des objets mathématiques.</w:t>
-      </w:r>
-    </w:p>
-    <w:p>
-      <w:pPr>
-        <w:rPr>
-          <w:sz w:val="24"/>
-          <w:szCs w:val="24"/>
-          <w:highlight w:val="white"/>
-        </w:rPr>
-      </w:pPr>
-      <w:r>
-        <w:rPr>
-          <w:sz w:val="24"/>
-          <w:szCs w:val="24"/>
-          <w:highlight w:val="white"/>
-          <w:rtl w:val="0"/>
-        </w:rPr>
-        <w:t xml:space="preserve">Sage est un logiciel efficace, il fait appel à des logiciels matures et soigneusement optimisés comme GMP, PARI, GAP et NTL, ce qui le rend très rapide pour certaines opérations.</w:t>
-      </w:r>
-    </w:p>
-    <w:p>
-      <w:pPr>
-        <w:rPr>
-          <w:sz w:val="24"/>
-          <w:szCs w:val="24"/>
-          <w:highlight w:val="white"/>
-        </w:rPr>
-      </w:pPr>
-      <w:r>
-        <w:rPr>
-          <w:sz w:val="24"/>
-          <w:szCs w:val="24"/>
-          <w:highlight w:val="white"/>
-          <w:rtl w:val="0"/>
-        </w:rPr>
-        <w:t xml:space="preserve">Son code source en open source, c’est à dire qu’il est disponible librement et lisible, de sorte que les utilisateurs puissent comprendre ce que fait le système et l’étendre facilement. Les personnes qui font des calculs devraient être en mesure de comprendre comment ceux-ci fonctionnent en lisant un code source documenté.</w:t>
-      </w:r>
-    </w:p>
-    <w:p>
-      <w:pPr>
-        <w:rPr>
-          <w:sz w:val="24"/>
-          <w:szCs w:val="24"/>
-          <w:highlight w:val="white"/>
-        </w:rPr>
-      </w:pPr>
-      <w:r>
-        <w:rPr>
-          <w:sz w:val="24"/>
-          <w:szCs w:val="24"/>
-          <w:highlight w:val="white"/>
-          <w:rtl w:val="0"/>
-        </w:rPr>
-        <w:t xml:space="preserve">Le code source de Sage est facile à compiler pour les utilisateurs de Linux, d’OS X et de Windows. Cela rend le système plus flexible pour les utilisateurs qui souhaitent le modifier.</w:t>
-      </w:r>
-    </w:p>
-    <w:p>
-      <w:pPr>
-        <w:rPr>
-          <w:sz w:val="24"/>
-          <w:szCs w:val="24"/>
-        </w:rPr>
-      </w:pPr>
-      <w:r>
-        <w:rPr>
-          <w:sz w:val="24"/>
-          <w:szCs w:val="24"/>
-          <w:highlight w:val="white"/>
-          <w:rtl w:val="0"/>
-        </w:rPr>
-        <w:t xml:space="preserve">La partie qui nous intéresse sur ce logiciel est la partie graph qui regroupe la modélisation et la visualisation de graphs.</w:t>
-      </w:r>
-      <w:r>
-        <w:rPr>
-          <w:rtl w:val="0"/>
-        </w:rPr>
-      </w:r>
-    </w:p>
-    <w:p>
-      <w:pPr>
-        <w:rPr>
-          <w:sz w:val="24"/>
-          <w:szCs w:val="24"/>
-        </w:rPr>
-      </w:pPr>
-      <w:r>
-        <w:rPr>
-          <w:rtl w:val="0"/>
-        </w:rPr>
-      </w:r>
-    </w:p>
-    <w:p>
-      <w:pPr>
-        <w:rPr>
-          <w:sz w:val="24"/>
-          <w:szCs w:val="24"/>
-        </w:rPr>
-      </w:pPr>
-      <w:r>
-        <w:rPr>
-          <w:rtl w:val="0"/>
-        </w:rPr>
-      </w:r>
-    </w:p>
-    <w:p>
-      <w:pPr>
-        <w:rPr>
-          <w:sz w:val="24"/>
-          <w:szCs w:val="24"/>
-        </w:rPr>
-      </w:pPr>
-      <w:r>
-        <w:rPr>
-          <w:rtl w:val="0"/>
-        </w:rPr>
-      </w:r>
-    </w:p>
-    <w:p>
-      <w:pPr>
-        <w:rPr>
-          <w:sz w:val="24"/>
-          <w:szCs w:val="24"/>
-        </w:rPr>
+        <w:t xml:space="preserve">Le public visé par Sage comprend les étudiants (du lycée au doctorat), les enseignants et les chercheurs en mathématiques. </w:t>
+      </w:r>
+      <w:r>
+        <w:rPr>
+          <w:rtl w:val="0"/>
+        </w:rPr>
+      </w:r>
+    </w:p>
+    <w:p>
+      <w:pPr>
+        <w:ind w:left="0" w:firstLine="0"/>
+        <w:rPr/>
       </w:pPr>
       <w:r>
         <w:rPr>
@@ -2291,125 +3000,59 @@
         <w:ind w:left="720" w:hanging="360"/>
         <w:rPr>
           <w:i w:val="1"/>
-          <w:sz w:val="24"/>
-          <w:szCs w:val="24"/>
         </w:rPr>
       </w:pPr>
       <w:r>
         <w:rPr>
           <w:i w:val="1"/>
-          <w:sz w:val="24"/>
-          <w:szCs w:val="24"/>
           <w:u w:val="single"/>
           <w:rtl w:val="0"/>
         </w:rPr>
-        <w:t xml:space="preserve">Problématique</w:t>
-      </w:r>
-      <w:r>
-        <w:rPr>
-          <w:rtl w:val="0"/>
-        </w:rPr>
-      </w:r>
-    </w:p>
-    <w:p>
-      <w:pPr>
-        <w:rPr>
-          <w:sz w:val="24"/>
-          <w:szCs w:val="24"/>
-        </w:rPr>
-      </w:pPr>
-      <w:r>
-        <w:rPr>
-          <w:rtl w:val="0"/>
-        </w:rPr>
-      </w:r>
-    </w:p>
-    <w:p>
-      <w:pPr>
-        <w:rPr>
-          <w:sz w:val="24"/>
-          <w:szCs w:val="24"/>
-        </w:rPr>
-      </w:pPr>
-      <w:r>
-        <w:rPr>
-          <w:sz w:val="24"/>
-          <w:szCs w:val="24"/>
-          <w:rtl w:val="0"/>
-        </w:rPr>
-        <w:t xml:space="preserve">Jusqu’ici, le logiciel SageMath,permet uniquement une modélisation et modification d’un graph à l’aide de l’invite de commande.</w:t>
-      </w:r>
-    </w:p>
-    <w:p>
-      <w:pPr>
-        <w:rPr>
-          <w:sz w:val="24"/>
-          <w:szCs w:val="24"/>
-        </w:rPr>
-      </w:pPr>
-      <w:r>
-        <w:rPr>
-          <w:rtl w:val="0"/>
-        </w:rPr>
-      </w:r>
-    </w:p>
-    <w:p>
-      <w:pPr>
-        <w:rPr>
-          <w:sz w:val="24"/>
-          <w:szCs w:val="24"/>
-        </w:rPr>
-      </w:pPr>
-      <w:r>
-        <w:rPr>
-          <w:rtl w:val="0"/>
-        </w:rPr>
-      </w:r>
-    </w:p>
-    <w:p>
-      <w:pPr>
-        <w:rPr>
-          <w:sz w:val="24"/>
-          <w:szCs w:val="24"/>
-        </w:rPr>
-      </w:pPr>
-      <w:r>
-        <w:rPr>
-          <w:rtl w:val="0"/>
-        </w:rPr>
-      </w:r>
-    </w:p>
-    <w:p>
-      <w:pPr>
-        <w:rPr>
-          <w:sz w:val="24"/>
-          <w:szCs w:val="24"/>
-        </w:rPr>
-      </w:pPr>
-      <w:r>
-        <w:rPr>
-          <w:rtl w:val="0"/>
-        </w:rPr>
-      </w:r>
-    </w:p>
-    <w:p>
-      <w:pPr>
-        <w:rPr>
-          <w:sz w:val="24"/>
-          <w:szCs w:val="24"/>
-        </w:rPr>
-      </w:pPr>
-      <w:r>
-        <w:rPr>
-          <w:rtl w:val="0"/>
-        </w:rPr>
-      </w:r>
-    </w:p>
-    <w:p>
-      <w:pPr>
-        <w:rPr>
-          <w:sz w:val="24"/>
-          <w:szCs w:val="24"/>
+        <w:t xml:space="preserve">besoin fonctionnel</w:t>
+      </w:r>
+    </w:p>
+    <w:p>
+      <w:pPr>
+        <w:ind w:left="0" w:firstLine="0"/>
+        <w:rPr/>
+      </w:pPr>
+      <w:r>
+        <w:rPr>
+          <w:rtl w:val="0"/>
+        </w:rPr>
+      </w:r>
+    </w:p>
+    <w:p>
+      <w:pPr>
+        <w:rPr/>
+      </w:pPr>
+      <w:r>
+        <w:rPr>
+          <w:rtl w:val="0"/>
+        </w:rPr>
+        <w:t xml:space="preserve">Diagramme de composants / use case</w:t>
+      </w:r>
+    </w:p>
+    <w:p>
+      <w:pPr>
+        <w:ind w:left="0" w:firstLine="0"/>
+        <w:rPr>
+          <w:i w:val="1"/>
+          <w:u w:val="single"/>
+        </w:rPr>
+      </w:pPr>
+      <w:r>
+        <w:rPr>
+          <w:rtl w:val="0"/>
+        </w:rPr>
+      </w:r>
+    </w:p>
+    <w:p>
+      <w:pPr>
+        <w:ind w:left="720" w:firstLine="0"/>
+        <w:rPr>
+          <w:i w:val="1"/>
+          <w:u w:val="single"/>
         </w:rPr>
       </w:pPr>
       <w:r>
@@ -2427,33 +3070,22 @@
         <w:ind w:left="720" w:hanging="360"/>
         <w:rPr>
           <w:i w:val="1"/>
-          <w:sz w:val="24"/>
-          <w:szCs w:val="24"/>
         </w:rPr>
       </w:pPr>
       <w:r>
         <w:rPr>
           <w:i w:val="1"/>
-          <w:sz w:val="24"/>
-          <w:szCs w:val="24"/>
           <w:u w:val="single"/>
           <w:rtl w:val="0"/>
         </w:rPr>
-        <w:t xml:space="preserve">but du projet.</w:t>
-      </w:r>
-      <w:r>
-        <w:rPr>
-          <w:rtl w:val="0"/>
-        </w:rPr>
-      </w:r>
-    </w:p>
-    <w:p>
-      <w:pPr>
-        <w:ind w:left="720" w:firstLine="0"/>
+        <w:t xml:space="preserve">besoin non fonctionnel</w:t>
+      </w:r>
+    </w:p>
+    <w:p>
+      <w:pPr>
+        <w:ind w:left="0" w:firstLine="0"/>
         <w:rPr>
           <w:i w:val="1"/>
-          <w:sz w:val="24"/>
-          <w:szCs w:val="24"/>
           <w:u w:val="single"/>
         </w:rPr>
       </w:pPr>
@@ -2465,120 +3097,249 @@
     </w:p>
     <w:p>
       <w:pPr>
-        <w:rPr/>
-      </w:pPr>
-      <w:r>
-        <w:rPr>
-          <w:sz w:val="24"/>
-          <w:szCs w:val="24"/>
-          <w:rtl w:val="0"/>
-        </w:rPr>
-        <w:t xml:space="preserve">Le but de ce projet est donc de permettre une interaction graphique directe sur les graphs. C’est à dire, que les modification graphiques, tels que l’ajout ou la suppression de noeuds, modifie directement les données. </w:t>
-      </w:r>
-      <w:r>
-        <w:rPr>
-          <w:rtl w:val="0"/>
-        </w:rPr>
-      </w:r>
-    </w:p>
-    <w:p>
-      <w:pPr>
-        <w:rPr/>
-      </w:pPr>
-      <w:r>
-        <w:rPr>
-          <w:rtl w:val="0"/>
-        </w:rPr>
-      </w:r>
-    </w:p>
-    <w:p>
-      <w:pPr>
-        <w:rPr/>
-      </w:pPr>
-      <w:r>
-        <w:rPr>
-          <w:rtl w:val="0"/>
-        </w:rPr>
-      </w:r>
-    </w:p>
-    <w:p>
-      <w:pPr>
-        <w:rPr/>
-      </w:pPr>
-      <w:r>
-        <w:rPr>
-          <w:rtl w:val="0"/>
-        </w:rPr>
-      </w:r>
-    </w:p>
-    <w:p>
-      <w:pPr>
-        <w:rPr/>
-      </w:pPr>
-      <w:r>
-        <w:rPr>
-          <w:rtl w:val="0"/>
-        </w:rPr>
-      </w:r>
-    </w:p>
-    <w:p>
-      <w:pPr>
-        <w:rPr/>
-      </w:pPr>
-      <w:r>
-        <w:rPr>
-          <w:rtl w:val="0"/>
-        </w:rPr>
+        <w:ind w:left="0" w:firstLine="0"/>
+        <w:rPr>
+          <w:sz w:val="24"/>
+          <w:szCs w:val="24"/>
+        </w:rPr>
+      </w:pPr>
+      <w:r>
+        <w:rPr>
+          <w:sz w:val="24"/>
+          <w:szCs w:val="24"/>
+          <w:highlight w:val="white"/>
+          <w:rtl w:val="0"/>
+        </w:rPr>
+        <w:t xml:space="preserve">Sage combine la puissance de nombreux programmes libres dans une interface commune basée sur le langage de programmation Python.</w:t>
+      </w:r>
+      <w:r>
+        <w:rPr>
+          <w:rtl w:val="0"/>
+        </w:rPr>
+      </w:r>
+    </w:p>
+    <w:p>
+      <w:pPr>
+        <w:rPr>
+          <w:sz w:val="24"/>
+          <w:szCs w:val="24"/>
+        </w:rPr>
+      </w:pPr>
+      <w:r>
+        <w:rPr>
+          <w:sz w:val="24"/>
+          <w:szCs w:val="24"/>
+          <w:rtl w:val="0"/>
+        </w:rPr>
+        <w:t xml:space="preserve">Mais il possède des extensions utilisant d’autre langage comme JavaScript que l’on avons vu précédemment avec la méthode d’affichage show(method=”js”).</w:t>
+      </w:r>
+    </w:p>
+    <w:p>
+      <w:pPr>
+        <w:rPr>
+          <w:color w:val="222222"/>
+          <w:sz w:val="24"/>
+          <w:szCs w:val="24"/>
+          <w:highlight w:val="white"/>
+        </w:rPr>
+      </w:pPr>
+      <w:r>
+        <w:rPr>
+          <w:sz w:val="24"/>
+          <w:szCs w:val="24"/>
+          <w:rtl w:val="0"/>
+        </w:rPr>
+        <w:t xml:space="preserve">Pour notre projet, nous avons utilisé JavaScript mais plus précisément d3.js et JSON. d3.js est une librairie de JavaSrcipt dédié à la manipulation de documents basés sur des données. d3 permet de donner vie aux données en utilisant HTML, SVG et CSS. </w:t>
+      </w:r>
+      <w:r>
+        <w:rPr>
+          <w:color w:val="222222"/>
+          <w:sz w:val="24"/>
+          <w:szCs w:val="24"/>
+          <w:highlight w:val="white"/>
+          <w:rtl w:val="0"/>
+        </w:rPr>
+        <w:t xml:space="preserve">JSON est un format de données textuelles dérivé de la notation des objets du langage JavaScript. Il permet de représenter de l'information structurée. </w:t>
+      </w:r>
+    </w:p>
+    <w:p>
+      <w:pPr>
+        <w:rPr>
+          <w:color w:val="222222"/>
+          <w:sz w:val="24"/>
+          <w:szCs w:val="24"/>
+          <w:highlight w:val="white"/>
+        </w:rPr>
+      </w:pPr>
+      <w:r>
+        <w:rPr>
+          <w:rtl w:val="0"/>
+        </w:rPr>
+      </w:r>
+    </w:p>
+    <w:p>
+      <w:pPr>
+        <w:rPr>
+          <w:sz w:val="24"/>
+          <w:szCs w:val="24"/>
+        </w:rPr>
+      </w:pPr>
+      <w:r>
+        <w:rPr>
+          <w:sz w:val="24"/>
+          <w:szCs w:val="24"/>
+          <w:rtl w:val="0"/>
+        </w:rPr>
+        <w:t xml:space="preserve">Pour résumer on a donc un ensemble de fichier, avec des fichiers en python, des fichiers en javascript (d3.js , JSON et js), un fichier en CSS et un fichier en HTML.</w:t>
+      </w:r>
+    </w:p>
+    <w:p>
+      <w:pPr>
+        <w:rPr/>
+      </w:pPr>
+      <w:r>
+        <w:rPr>
+          <w:rtl w:val="0"/>
+        </w:rPr>
+      </w:r>
+    </w:p>
+    <w:p>
+      <w:pPr>
+        <w:pStyle w:val="Heading1"/>
+        <w:rPr/>
+      </w:pPr>
+      <w:bookmarkStart w:colFirst="0" w:colLast="0" w:name="_1hmsyys" w:id="36"/>
+      <w:bookmarkEnd w:id="36"/>
+      <w:r>
+        <w:rPr>
+          <w:rtl w:val="0"/>
+        </w:rPr>
+        <w:t xml:space="preserve">Rapport technique</w:t>
       </w:r>
     </w:p>
     <w:p>
       <w:pPr>
         <w:numPr>
           <w:ilvl w:val="0"/>
-          <w:numId w:val="2"/>
+          <w:numId w:val="4"/>
         </w:numPr>
         <w:ind w:left="720" w:hanging="360"/>
         <w:rPr>
           <w:i w:val="1"/>
-          <w:sz w:val="24"/>
-          <w:szCs w:val="24"/>
         </w:rPr>
       </w:pPr>
       <w:r>
         <w:rPr>
           <w:i w:val="1"/>
-          <w:sz w:val="24"/>
-          <w:szCs w:val="24"/>
           <w:u w:val="single"/>
           <w:rtl w:val="0"/>
         </w:rPr>
-        <w:t xml:space="preserve">annonce du plan</w:t>
-      </w:r>
-      <w:r>
-        <w:rPr>
-          <w:rtl w:val="0"/>
-        </w:rPr>
-      </w:r>
-    </w:p>
-    <w:p>
-      <w:pPr>
-        <w:rPr/>
-      </w:pPr>
-      <w:r>
-        <w:rPr>
-          <w:rtl w:val="0"/>
-        </w:rPr>
-      </w:r>
-    </w:p>
-    <w:p>
-      <w:pPr>
-        <w:rPr/>
-      </w:pPr>
-      <w:r>
-        <w:rPr>
-          <w:rtl w:val="0"/>
-        </w:rPr>
-        <w:t xml:space="preserve">Pour commencer nous verrons l'analyse de ce projet, on l’on rentrera plus en détail sur l’utilisation du logiciel Sage, puis dans un second temps nous présenterons le rapport technique du projet, avec la conception et la réalisation du projet. Nous poursuivrons sur les résultats que nous avons eu grâce aux modifications que nous avons apporté sur le logiciel SageMath. Et pour finir on parlera de la façon dont nous avons gérer la réalisation de ce projet.</w:t>
+        <w:t xml:space="preserve">Conception</w:t>
+      </w:r>
+      <w:r>
+        <w:rPr>
+          <w:rtl w:val="0"/>
+        </w:rPr>
+      </w:r>
+    </w:p>
+    <w:p>
+      <w:pPr>
+        <w:ind w:left="720" w:firstLine="0"/>
+        <w:rPr>
+          <w:i w:val="1"/>
+          <w:u w:val="single"/>
+        </w:rPr>
+      </w:pPr>
+      <w:r>
+        <w:rPr>
+          <w:rtl w:val="0"/>
+        </w:rPr>
+      </w:r>
+    </w:p>
+    <w:p>
+      <w:pPr>
+        <w:ind w:left="720" w:firstLine="0"/>
+        <w:rPr/>
+      </w:pPr>
+      <w:r>
+        <w:rPr>
+          <w:rtl w:val="0"/>
+        </w:rPr>
+      </w:r>
+    </w:p>
+    <w:p>
+      <w:pPr>
+        <w:numPr>
+          <w:ilvl w:val="0"/>
+          <w:numId w:val="4"/>
+        </w:numPr>
+        <w:ind w:left="720" w:hanging="360"/>
+        <w:rPr>
+          <w:i w:val="1"/>
+        </w:rPr>
+      </w:pPr>
+      <w:r>
+        <w:rPr>
+          <w:i w:val="1"/>
+          <w:u w:val="single"/>
+          <w:rtl w:val="0"/>
+        </w:rPr>
+        <w:t xml:space="preserve">Réalisation</w:t>
+      </w:r>
+      <w:r>
+        <w:rPr>
+          <w:rtl w:val="0"/>
+        </w:rPr>
+      </w:r>
+    </w:p>
+    <w:p>
+      <w:pPr>
+        <w:rPr/>
+      </w:pPr>
+      <w:r>
+        <w:rPr>
+          <w:rtl w:val="0"/>
+        </w:rPr>
+      </w:r>
+    </w:p>
+    <w:p>
+      <w:pPr>
+        <w:rPr/>
+      </w:pPr>
+      <w:r>
+        <w:rPr>
+          <w:rtl w:val="0"/>
+        </w:rPr>
+      </w:r>
+    </w:p>
+    <w:p>
+      <w:pPr>
+        <w:rPr/>
+      </w:pPr>
+      <w:r>
+        <w:rPr>
+          <w:rtl w:val="0"/>
+        </w:rPr>
+      </w:r>
+    </w:p>
+    <w:p>
+      <w:pPr>
+        <w:rPr/>
+      </w:pPr>
+      <w:r>
+        <w:rPr>
+          <w:rtl w:val="0"/>
+        </w:rPr>
+      </w:r>
+    </w:p>
+    <w:p>
+      <w:pPr>
+        <w:rPr/>
+      </w:pPr>
+      <w:r>
+        <w:rPr>
+          <w:rtl w:val="0"/>
+        </w:rPr>
       </w:r>
     </w:p>
     <w:p>
@@ -2826,21 +3587,51 @@
         <w:pStyle w:val="Heading1"/>
         <w:rPr/>
       </w:pPr>
-      <w:bookmarkStart w:colFirst="0" w:colLast="0" w:name="_heading=h.3whwml4" w:id="35"/>
-      <w:bookmarkEnd w:id="35"/>
-      <w:r>
-        <w:rPr>
-          <w:rtl w:val="0"/>
-        </w:rPr>
-        <w:t xml:space="preserve">Cahier des charges (analyse)</w:t>
-      </w:r>
-    </w:p>
-    <w:p>
-      <w:pPr>
-        <w:rPr>
-          <w:sz w:val="24"/>
-          <w:szCs w:val="24"/>
-        </w:rPr>
+      <w:bookmarkStart w:colFirst="0" w:colLast="0" w:name="_41mghml" w:id="37"/>
+      <w:bookmarkEnd w:id="37"/>
+      <w:r>
+        <w:rPr>
+          <w:rtl w:val="0"/>
+        </w:rPr>
+      </w:r>
+    </w:p>
+    <w:p>
+      <w:pPr>
+        <w:rPr/>
+      </w:pPr>
+      <w:r>
+        <w:rPr>
+          <w:rtl w:val="0"/>
+        </w:rPr>
+      </w:r>
+    </w:p>
+    <w:p>
+      <w:pPr>
+        <w:rPr/>
+      </w:pPr>
+      <w:r>
+        <w:rPr>
+          <w:rtl w:val="0"/>
+        </w:rPr>
+      </w:r>
+    </w:p>
+    <w:p>
+      <w:pPr>
+        <w:pStyle w:val="Heading1"/>
+        <w:rPr/>
+      </w:pPr>
+      <w:bookmarkStart w:colFirst="0" w:colLast="0" w:name="_2grqrue" w:id="38"/>
+      <w:bookmarkEnd w:id="38"/>
+      <w:r>
+        <w:rPr>
+          <w:rtl w:val="0"/>
+        </w:rPr>
+        <w:t xml:space="preserve">Résultats</w:t>
+      </w:r>
+    </w:p>
+    <w:p>
+      <w:pPr>
+        <w:rPr/>
       </w:pPr>
       <w:r>
         <w:rPr>
@@ -2865,34 +3656,37 @@
           <w:u w:val="single"/>
           <w:rtl w:val="0"/>
         </w:rPr>
-        <w:t xml:space="preserve">analyse du logiciel</w:t>
-      </w:r>
-      <w:r>
-        <w:rPr>
-          <w:rtl w:val="0"/>
-        </w:rPr>
-      </w:r>
-    </w:p>
-    <w:p>
-      <w:pPr>
-        <w:ind w:left="0" w:firstLine="0"/>
-        <w:rPr/>
-      </w:pPr>
-      <w:r>
-        <w:rPr>
-          <w:rtl w:val="0"/>
-        </w:rPr>
-      </w:r>
-    </w:p>
-    <w:p>
-      <w:pPr>
-        <w:ind w:left="0" w:firstLine="0"/>
-        <w:rPr/>
-      </w:pPr>
-      <w:r>
-        <w:rPr>
-          <w:rtl w:val="0"/>
-        </w:rPr>
+        <w:t xml:space="preserve">Manuel d'installation</w:t>
+      </w:r>
+    </w:p>
+    <w:p>
+      <w:pPr>
+        <w:ind w:left="720" w:firstLine="0"/>
+        <w:rPr>
+          <w:i w:val="1"/>
+          <w:u w:val="single"/>
+        </w:rPr>
+      </w:pPr>
+      <w:r>
+        <w:rPr>
+          <w:rtl w:val="0"/>
+        </w:rPr>
+      </w:r>
+    </w:p>
+    <w:p>
+      <w:pPr>
+        <w:rPr>
+          <w:sz w:val="24"/>
+          <w:szCs w:val="24"/>
+        </w:rPr>
+      </w:pPr>
+      <w:r>
+        <w:rPr>
+          <w:sz w:val="24"/>
+          <w:szCs w:val="24"/>
+          <w:rtl w:val="0"/>
+        </w:rPr>
+        <w:t xml:space="preserve">fichier de type “lisez-moi” pour l’installation et l’utilisation du logiciel</w:t>
       </w:r>
     </w:p>
     <w:p>
@@ -2922,743 +3716,92 @@
           <w:u w:val="single"/>
           <w:rtl w:val="0"/>
         </w:rPr>
-        <w:t xml:space="preserve">besoin non fonctionnel</w:t>
-      </w:r>
-      <w:r>
-        <w:rPr>
-          <w:rtl w:val="0"/>
-        </w:rPr>
-      </w:r>
-    </w:p>
-    <w:p>
-      <w:pPr>
-        <w:ind w:left="0" w:firstLine="0"/>
+        <w:t xml:space="preserve">Manuel d’utilisation</w:t>
+      </w:r>
+      <w:r>
+        <w:rPr>
+          <w:rtl w:val="0"/>
+        </w:rPr>
+      </w:r>
+    </w:p>
+    <w:p>
+      <w:pPr>
+        <w:rPr/>
+      </w:pPr>
+      <w:r>
+        <w:rPr>
+          <w:rtl w:val="0"/>
+        </w:rPr>
+      </w:r>
+    </w:p>
+    <w:p>
+      <w:pPr>
+        <w:rPr/>
+      </w:pPr>
+      <w:r>
+        <w:rPr>
+          <w:rtl w:val="0"/>
+        </w:rPr>
+      </w:r>
+    </w:p>
+    <w:p>
+      <w:pPr>
+        <w:rPr/>
+      </w:pPr>
+      <w:r>
+        <w:rPr>
+          <w:rtl w:val="0"/>
+        </w:rPr>
+      </w:r>
+    </w:p>
+    <w:p>
+      <w:pPr>
+        <w:numPr>
+          <w:ilvl w:val="0"/>
+          <w:numId w:val="1"/>
+        </w:numPr>
+        <w:ind w:left="720" w:hanging="360"/>
+        <w:rPr/>
+      </w:pPr>
+      <w:r>
         <w:rPr>
           <w:i w:val="1"/>
           <w:u w:val="single"/>
-        </w:rPr>
-      </w:pPr>
-      <w:r>
-        <w:rPr>
-          <w:rtl w:val="0"/>
-        </w:rPr>
-      </w:r>
-    </w:p>
-    <w:p>
-      <w:pPr>
-        <w:ind w:left="0" w:firstLine="0"/>
-        <w:rPr/>
-      </w:pPr>
-      <w:r>
-        <w:rPr>
-          <w:rtl w:val="0"/>
-        </w:rPr>
-        <w:t xml:space="preserve">langage, normes</w:t>
-      </w:r>
-    </w:p>
-    <w:p>
-      <w:pPr>
-        <w:rPr/>
-      </w:pPr>
-      <w:r>
-        <w:rPr>
-          <w:rtl w:val="0"/>
-        </w:rPr>
-      </w:r>
-    </w:p>
-    <w:p>
-      <w:pPr>
-        <w:rPr/>
-      </w:pPr>
-      <w:r>
-        <w:rPr>
-          <w:rtl w:val="0"/>
-        </w:rPr>
-      </w:r>
-    </w:p>
-    <w:p>
-      <w:pPr>
-        <w:rPr/>
-      </w:pPr>
-      <w:r>
-        <w:rPr>
-          <w:rtl w:val="0"/>
-        </w:rPr>
-      </w:r>
-    </w:p>
-    <w:p>
-      <w:pPr>
-        <w:rPr/>
-      </w:pPr>
-      <w:r>
-        <w:rPr>
-          <w:rtl w:val="0"/>
-        </w:rPr>
-      </w:r>
-    </w:p>
-    <w:p>
-      <w:pPr>
-        <w:rPr/>
-      </w:pPr>
-      <w:r>
-        <w:rPr>
-          <w:rtl w:val="0"/>
-        </w:rPr>
-      </w:r>
-    </w:p>
-    <w:p>
-      <w:pPr>
-        <w:rPr/>
-      </w:pPr>
-      <w:r>
-        <w:rPr>
-          <w:rtl w:val="0"/>
-        </w:rPr>
-      </w:r>
-    </w:p>
-    <w:p>
-      <w:pPr>
-        <w:rPr/>
-      </w:pPr>
-      <w:r>
-        <w:rPr>
-          <w:rtl w:val="0"/>
-        </w:rPr>
-      </w:r>
-    </w:p>
-    <w:p>
-      <w:pPr>
-        <w:rPr/>
-      </w:pPr>
-      <w:r>
-        <w:rPr>
-          <w:rtl w:val="0"/>
-        </w:rPr>
-      </w:r>
-    </w:p>
-    <w:p>
-      <w:pPr>
-        <w:rPr/>
-      </w:pPr>
-      <w:r>
-        <w:rPr>
-          <w:rtl w:val="0"/>
-        </w:rPr>
-      </w:r>
-    </w:p>
-    <w:p>
-      <w:pPr>
-        <w:rPr/>
-      </w:pPr>
-      <w:r>
-        <w:rPr>
-          <w:rtl w:val="0"/>
-        </w:rPr>
-      </w:r>
-    </w:p>
-    <w:p>
-      <w:pPr>
-        <w:rPr/>
-      </w:pPr>
-      <w:r>
-        <w:rPr>
-          <w:rtl w:val="0"/>
-        </w:rPr>
-      </w:r>
-    </w:p>
-    <w:p>
-      <w:pPr>
-        <w:rPr/>
-      </w:pPr>
-      <w:r>
-        <w:rPr>
-          <w:rtl w:val="0"/>
-        </w:rPr>
-      </w:r>
-    </w:p>
-    <w:p>
-      <w:pPr>
-        <w:rPr/>
-      </w:pPr>
-      <w:r>
-        <w:rPr>
-          <w:rtl w:val="0"/>
-        </w:rPr>
-      </w:r>
-    </w:p>
-    <w:p>
-      <w:pPr>
-        <w:rPr/>
-      </w:pPr>
-      <w:r>
-        <w:rPr>
-          <w:rtl w:val="0"/>
-        </w:rPr>
-      </w:r>
-    </w:p>
-    <w:p>
-      <w:pPr>
-        <w:rPr/>
-      </w:pPr>
-      <w:r>
-        <w:rPr>
-          <w:rtl w:val="0"/>
-        </w:rPr>
-      </w:r>
-    </w:p>
-    <w:p>
-      <w:pPr>
-        <w:rPr/>
-      </w:pPr>
-      <w:r>
-        <w:rPr>
-          <w:rtl w:val="0"/>
-        </w:rPr>
-      </w:r>
-    </w:p>
-    <w:p>
-      <w:pPr>
-        <w:rPr/>
-      </w:pPr>
-      <w:r>
-        <w:rPr>
-          <w:rtl w:val="0"/>
-        </w:rPr>
-      </w:r>
-    </w:p>
-    <w:p>
-      <w:pPr>
-        <w:rPr/>
-      </w:pPr>
-      <w:r>
-        <w:rPr>
-          <w:rtl w:val="0"/>
-        </w:rPr>
-      </w:r>
-    </w:p>
-    <w:p>
-      <w:pPr>
-        <w:rPr/>
-      </w:pPr>
-      <w:r>
-        <w:rPr>
-          <w:rtl w:val="0"/>
-        </w:rPr>
-      </w:r>
-    </w:p>
-    <w:p>
-      <w:pPr>
-        <w:rPr/>
-      </w:pPr>
-      <w:r>
-        <w:rPr>
-          <w:rtl w:val="0"/>
-        </w:rPr>
-      </w:r>
-    </w:p>
-    <w:p>
-      <w:pPr>
-        <w:rPr/>
-      </w:pPr>
-      <w:r>
-        <w:rPr>
-          <w:rtl w:val="0"/>
-        </w:rPr>
-      </w:r>
-    </w:p>
-    <w:p>
-      <w:pPr>
-        <w:rPr/>
-      </w:pPr>
-      <w:r>
-        <w:rPr>
-          <w:rtl w:val="0"/>
-        </w:rPr>
-      </w:r>
-    </w:p>
-    <w:p>
-      <w:pPr>
-        <w:rPr/>
-      </w:pPr>
-      <w:r>
-        <w:rPr>
-          <w:rtl w:val="0"/>
-        </w:rPr>
-      </w:r>
-    </w:p>
-    <w:p>
-      <w:pPr>
-        <w:rPr/>
-      </w:pPr>
-      <w:r>
-        <w:rPr>
-          <w:rtl w:val="0"/>
-        </w:rPr>
-      </w:r>
-    </w:p>
-    <w:p>
-      <w:pPr>
-        <w:rPr/>
-      </w:pPr>
-      <w:r>
-        <w:rPr>
-          <w:rtl w:val="0"/>
-        </w:rPr>
-      </w:r>
-    </w:p>
-    <w:p>
-      <w:pPr>
-        <w:rPr/>
-      </w:pPr>
-      <w:r>
-        <w:rPr>
-          <w:rtl w:val="0"/>
-        </w:rPr>
-      </w:r>
-    </w:p>
-    <w:p>
-      <w:pPr>
-        <w:rPr/>
-      </w:pPr>
-      <w:r>
-        <w:rPr>
-          <w:rtl w:val="0"/>
-        </w:rPr>
-      </w:r>
-    </w:p>
-    <w:p>
-      <w:pPr>
-        <w:rPr/>
-      </w:pPr>
-      <w:r>
-        <w:rPr>
-          <w:rtl w:val="0"/>
-        </w:rPr>
-      </w:r>
-    </w:p>
-    <w:p>
-      <w:pPr>
-        <w:rPr/>
-      </w:pPr>
-      <w:r>
-        <w:rPr>
-          <w:rtl w:val="0"/>
-        </w:rPr>
-      </w:r>
-    </w:p>
-    <w:p>
-      <w:pPr>
-        <w:rPr/>
-      </w:pPr>
-      <w:r>
-        <w:rPr>
-          <w:rtl w:val="0"/>
-        </w:rPr>
-      </w:r>
-    </w:p>
-    <w:p>
-      <w:pPr>
-        <w:rPr/>
-      </w:pPr>
-      <w:r>
-        <w:rPr>
-          <w:rtl w:val="0"/>
-        </w:rPr>
-      </w:r>
-    </w:p>
-    <w:p>
-      <w:pPr>
-        <w:rPr/>
-      </w:pPr>
-      <w:r>
-        <w:rPr>
-          <w:rtl w:val="0"/>
-        </w:rPr>
-      </w:r>
-    </w:p>
-    <w:p>
-      <w:pPr>
-        <w:rPr/>
-      </w:pPr>
-      <w:r>
-        <w:rPr>
-          <w:rtl w:val="0"/>
-        </w:rPr>
-      </w:r>
-    </w:p>
-    <w:p>
-      <w:pPr>
-        <w:rPr/>
-      </w:pPr>
-      <w:r>
-        <w:rPr>
-          <w:rtl w:val="0"/>
-        </w:rPr>
-      </w:r>
-    </w:p>
-    <w:p>
-      <w:pPr>
-        <w:pStyle w:val="Heading1"/>
-        <w:rPr/>
-      </w:pPr>
-      <w:bookmarkStart w:colFirst="0" w:colLast="0" w:name="_heading=h.2bn6wsx" w:id="36"/>
-      <w:bookmarkEnd w:id="36"/>
-      <w:r>
-        <w:rPr>
-          <w:rtl w:val="0"/>
-        </w:rPr>
-        <w:t xml:space="preserve">Rapport technique</w:t>
-      </w:r>
-    </w:p>
-    <w:p>
-      <w:pPr>
-        <w:numPr>
-          <w:ilvl w:val="0"/>
-          <w:numId w:val="3"/>
-        </w:numPr>
-        <w:ind w:left="720" w:hanging="360"/>
-        <w:rPr>
-          <w:i w:val="1"/>
-        </w:rPr>
-      </w:pPr>
-      <w:r>
+          <w:rtl w:val="0"/>
+        </w:rPr>
+        <w:t xml:space="preserve">tests de validation</w:t>
+      </w:r>
+    </w:p>
+    <w:p>
+      <w:pPr>
+        <w:ind w:left="720" w:firstLine="0"/>
         <w:rPr>
           <w:i w:val="1"/>
           <w:u w:val="single"/>
-          <w:rtl w:val="0"/>
-        </w:rPr>
-        <w:t xml:space="preserve">Conception</w:t>
-      </w:r>
-    </w:p>
-    <w:p>
-      <w:pPr>
-        <w:ind w:left="720" w:firstLine="0"/>
-        <w:rPr>
-          <w:i w:val="1"/>
-          <w:u w:val="single"/>
-        </w:rPr>
-      </w:pPr>
-      <w:r>
-        <w:rPr>
-          <w:rtl w:val="0"/>
-        </w:rPr>
-      </w:r>
-    </w:p>
-    <w:p>
-      <w:pPr>
-        <w:ind w:left="720" w:firstLine="0"/>
-        <w:rPr/>
-      </w:pPr>
-      <w:r>
-        <w:rPr>
-          <w:rtl w:val="0"/>
-        </w:rPr>
-      </w:r>
-    </w:p>
-    <w:p>
-      <w:pPr>
-        <w:numPr>
-          <w:ilvl w:val="0"/>
-          <w:numId w:val="3"/>
-        </w:numPr>
-        <w:ind w:left="720" w:hanging="360"/>
-        <w:rPr>
-          <w:i w:val="1"/>
-        </w:rPr>
-      </w:pPr>
-      <w:r>
-        <w:rPr>
-          <w:i w:val="1"/>
-          <w:u w:val="single"/>
-          <w:rtl w:val="0"/>
-        </w:rPr>
-        <w:t xml:space="preserve">Réalisation</w:t>
-      </w:r>
-    </w:p>
-    <w:p>
-      <w:pPr>
-        <w:rPr/>
-      </w:pPr>
-      <w:r>
-        <w:rPr>
-          <w:rtl w:val="0"/>
-        </w:rPr>
-      </w:r>
-    </w:p>
-    <w:p>
-      <w:pPr>
-        <w:rPr/>
-      </w:pPr>
-      <w:r>
-        <w:rPr>
-          <w:rtl w:val="0"/>
-        </w:rPr>
-      </w:r>
-    </w:p>
-    <w:p>
-      <w:pPr>
-        <w:rPr/>
-      </w:pPr>
-      <w:r>
-        <w:rPr>
-          <w:rtl w:val="0"/>
-        </w:rPr>
-      </w:r>
-    </w:p>
-    <w:p>
-      <w:pPr>
-        <w:rPr/>
-      </w:pPr>
-      <w:r>
-        <w:rPr>
-          <w:rtl w:val="0"/>
-        </w:rPr>
-      </w:r>
-    </w:p>
-    <w:p>
-      <w:pPr>
-        <w:rPr/>
-      </w:pPr>
-      <w:r>
-        <w:rPr>
-          <w:rtl w:val="0"/>
-        </w:rPr>
-      </w:r>
-    </w:p>
-    <w:p>
-      <w:pPr>
-        <w:rPr/>
-      </w:pPr>
-      <w:r>
-        <w:rPr>
-          <w:rtl w:val="0"/>
-        </w:rPr>
-      </w:r>
-    </w:p>
-    <w:p>
-      <w:pPr>
-        <w:rPr/>
-      </w:pPr>
-      <w:r>
-        <w:rPr>
-          <w:rtl w:val="0"/>
-        </w:rPr>
-      </w:r>
-    </w:p>
-    <w:p>
-      <w:pPr>
-        <w:rPr/>
-      </w:pPr>
-      <w:r>
-        <w:rPr>
-          <w:rtl w:val="0"/>
-        </w:rPr>
-      </w:r>
-    </w:p>
-    <w:p>
-      <w:pPr>
-        <w:rPr/>
-      </w:pPr>
-      <w:r>
-        <w:rPr>
-          <w:rtl w:val="0"/>
-        </w:rPr>
-      </w:r>
-    </w:p>
-    <w:p>
-      <w:pPr>
-        <w:rPr/>
-      </w:pPr>
-      <w:r>
-        <w:rPr>
-          <w:rtl w:val="0"/>
-        </w:rPr>
-      </w:r>
-    </w:p>
-    <w:p>
-      <w:pPr>
-        <w:rPr/>
-      </w:pPr>
-      <w:r>
-        <w:rPr>
-          <w:rtl w:val="0"/>
-        </w:rPr>
-      </w:r>
-    </w:p>
-    <w:p>
-      <w:pPr>
-        <w:rPr/>
-      </w:pPr>
-      <w:r>
-        <w:rPr>
-          <w:rtl w:val="0"/>
-        </w:rPr>
-      </w:r>
-    </w:p>
-    <w:p>
-      <w:pPr>
-        <w:rPr/>
-      </w:pPr>
-      <w:r>
-        <w:rPr>
-          <w:rtl w:val="0"/>
-        </w:rPr>
-      </w:r>
-    </w:p>
-    <w:p>
-      <w:pPr>
-        <w:rPr/>
-      </w:pPr>
-      <w:r>
-        <w:rPr>
-          <w:rtl w:val="0"/>
-        </w:rPr>
-      </w:r>
-    </w:p>
-    <w:p>
-      <w:pPr>
-        <w:rPr/>
-      </w:pPr>
-      <w:r>
-        <w:rPr>
-          <w:rtl w:val="0"/>
-        </w:rPr>
-      </w:r>
-    </w:p>
-    <w:p>
-      <w:pPr>
-        <w:rPr/>
-      </w:pPr>
-      <w:r>
-        <w:rPr>
-          <w:rtl w:val="0"/>
-        </w:rPr>
-      </w:r>
-    </w:p>
-    <w:p>
-      <w:pPr>
-        <w:rPr/>
-      </w:pPr>
-      <w:r>
-        <w:rPr>
-          <w:rtl w:val="0"/>
-        </w:rPr>
-      </w:r>
-    </w:p>
-    <w:p>
-      <w:pPr>
-        <w:rPr/>
-      </w:pPr>
-      <w:r>
-        <w:rPr>
-          <w:rtl w:val="0"/>
-        </w:rPr>
-      </w:r>
-    </w:p>
-    <w:p>
-      <w:pPr>
-        <w:rPr/>
-      </w:pPr>
-      <w:r>
-        <w:rPr>
-          <w:rtl w:val="0"/>
-        </w:rPr>
-      </w:r>
-    </w:p>
-    <w:p>
-      <w:pPr>
-        <w:rPr/>
-      </w:pPr>
-      <w:r>
-        <w:rPr>
-          <w:rtl w:val="0"/>
-        </w:rPr>
-      </w:r>
-    </w:p>
-    <w:p>
-      <w:pPr>
-        <w:rPr/>
-      </w:pPr>
-      <w:r>
-        <w:rPr>
-          <w:rtl w:val="0"/>
-        </w:rPr>
-      </w:r>
-    </w:p>
-    <w:p>
-      <w:pPr>
-        <w:rPr/>
-      </w:pPr>
-      <w:r>
-        <w:rPr>
-          <w:rtl w:val="0"/>
-        </w:rPr>
-      </w:r>
-    </w:p>
-    <w:p>
-      <w:pPr>
-        <w:rPr/>
-      </w:pPr>
-      <w:r>
-        <w:rPr>
-          <w:rtl w:val="0"/>
-        </w:rPr>
-      </w:r>
-    </w:p>
-    <w:p>
-      <w:pPr>
-        <w:rPr/>
-      </w:pPr>
-      <w:r>
-        <w:rPr>
-          <w:rtl w:val="0"/>
-        </w:rPr>
-      </w:r>
-    </w:p>
-    <w:p>
-      <w:pPr>
-        <w:rPr/>
-      </w:pPr>
-      <w:r>
-        <w:rPr>
-          <w:rtl w:val="0"/>
-        </w:rPr>
-      </w:r>
-    </w:p>
-    <w:p>
-      <w:pPr>
-        <w:rPr/>
-      </w:pPr>
-      <w:r>
-        <w:rPr>
-          <w:rtl w:val="0"/>
-        </w:rPr>
-      </w:r>
-    </w:p>
-    <w:p>
-      <w:pPr>
-        <w:rPr/>
-      </w:pPr>
-      <w:r>
-        <w:rPr>
-          <w:rtl w:val="0"/>
-        </w:rPr>
-      </w:r>
-    </w:p>
-    <w:p>
-      <w:pPr>
-        <w:rPr/>
-      </w:pPr>
-      <w:r>
-        <w:rPr>
-          <w:rtl w:val="0"/>
-        </w:rPr>
-      </w:r>
-    </w:p>
-    <w:p>
-      <w:pPr>
-        <w:rPr/>
-      </w:pPr>
+        </w:rPr>
+      </w:pPr>
+      <w:r>
+        <w:rPr>
+          <w:rtl w:val="0"/>
+        </w:rPr>
+      </w:r>
+    </w:p>
+    <w:p>
+      <w:pPr>
+        <w:ind w:left="0" w:firstLine="0"/>
+        <w:rPr/>
+      </w:pPr>
+      <w:r>
+        <w:rPr>
+          <w:sz w:val="24"/>
+          <w:szCs w:val="24"/>
+          <w:rtl w:val="0"/>
+        </w:rPr>
+        <w:t xml:space="preserve">Présentation du code des fichiers de tests commenté créer et affichage des résultats</w:t>
+      </w:r>
+      <w:r>
+        <w:br w:type="page"/>
+      </w:r>
       <w:r>
         <w:rPr>
           <w:rtl w:val="0"/>
@@ -3670,28 +3813,17 @@
         <w:pStyle w:val="Heading1"/>
         <w:rPr/>
       </w:pPr>
-      <w:bookmarkStart w:colFirst="0" w:colLast="0" w:name="_heading=h.wj6ch5vh1lf2" w:id="37"/>
-      <w:bookmarkEnd w:id="37"/>
-      <w:r>
-        <w:rPr>
-          <w:rtl w:val="0"/>
-        </w:rPr>
-      </w:r>
-    </w:p>
-    <w:p>
-      <w:pPr>
-        <w:rPr/>
-      </w:pPr>
-      <w:r>
-        <w:rPr>
-          <w:rtl w:val="0"/>
-        </w:rPr>
-      </w:r>
-    </w:p>
-    <w:p>
-      <w:pPr>
-        <w:rPr/>
-      </w:pPr>
+      <w:bookmarkStart w:colFirst="0" w:colLast="0" w:name="_3fwokq0" w:id="39"/>
+      <w:bookmarkEnd w:id="39"/>
+      <w:r>
+        <w:rPr>
+          <w:rtl w:val="0"/>
+        </w:rPr>
+        <w:t xml:space="preserve">Gestion de projet</w:t>
+      </w:r>
+      <w:r>
+        <w:br w:type="page"/>
+      </w:r>
       <w:r>
         <w:rPr>
           <w:rtl w:val="0"/>
@@ -3703,126 +3835,41 @@
         <w:pStyle w:val="Heading1"/>
         <w:rPr/>
       </w:pPr>
-      <w:bookmarkStart w:colFirst="0" w:colLast="0" w:name="_heading=h.cxnqjy2y319y" w:id="38"/>
-      <w:bookmarkEnd w:id="38"/>
-      <w:r>
-        <w:rPr>
-          <w:rtl w:val="0"/>
-        </w:rPr>
-        <w:t xml:space="preserve">Résultats</w:t>
-      </w:r>
-    </w:p>
-    <w:p>
-      <w:pPr>
-        <w:rPr/>
-      </w:pPr>
-      <w:r>
-        <w:rPr>
-          <w:rtl w:val="0"/>
-        </w:rPr>
-      </w:r>
-    </w:p>
-    <w:p>
-      <w:pPr>
-        <w:numPr>
-          <w:ilvl w:val="0"/>
-          <w:numId w:val="4"/>
-        </w:numPr>
-        <w:ind w:left="720" w:hanging="360"/>
-        <w:rPr>
-          <w:i w:val="1"/>
-        </w:rPr>
-      </w:pPr>
-      <w:r>
-        <w:rPr>
-          <w:i w:val="1"/>
-          <w:u w:val="single"/>
-          <w:rtl w:val="0"/>
-        </w:rPr>
-        <w:t xml:space="preserve">Manuel d'installation</w:t>
+      <w:bookmarkStart w:colFirst="0" w:colLast="0" w:name="_1v1yuxt" w:id="40"/>
+      <w:bookmarkEnd w:id="40"/>
+      <w:r>
+        <w:rPr>
+          <w:rtl w:val="0"/>
+        </w:rPr>
+        <w:t xml:space="preserve">Conclusion</w:t>
+      </w:r>
+      <w:r>
+        <w:br w:type="page"/>
+      </w:r>
+      <w:r>
+        <w:rPr>
+          <w:rtl w:val="0"/>
+        </w:rPr>
       </w:r>
     </w:p>
     <w:p>
       <w:pPr>
         <w:pStyle w:val="Heading1"/>
-        <w:ind w:left="0" w:firstLine="0"/>
-        <w:rPr/>
-      </w:pPr>
-      <w:bookmarkStart w:colFirst="0" w:colLast="0" w:name="_heading=h.2p2csry" w:id="39"/>
-      <w:bookmarkEnd w:id="39"/>
-      <w:r>
-        <w:rPr>
-          <w:rtl w:val="0"/>
-        </w:rPr>
-      </w:r>
-    </w:p>
-    <w:p>
-      <w:pPr>
-        <w:numPr>
-          <w:ilvl w:val="0"/>
-          <w:numId w:val="4"/>
-        </w:numPr>
-        <w:ind w:left="720" w:hanging="360"/>
-        <w:rPr>
-          <w:i w:val="1"/>
-        </w:rPr>
-      </w:pPr>
-      <w:r>
-        <w:rPr>
-          <w:i w:val="1"/>
-          <w:u w:val="single"/>
-          <w:rtl w:val="0"/>
-        </w:rPr>
-        <w:t xml:space="preserve">Manuel d’utilisation</w:t>
-      </w:r>
-    </w:p>
-    <w:p>
-      <w:pPr>
-        <w:rPr/>
-      </w:pPr>
-      <w:r>
-        <w:rPr>
-          <w:rtl w:val="0"/>
-        </w:rPr>
-      </w:r>
-    </w:p>
-    <w:p>
-      <w:pPr>
-        <w:rPr/>
-      </w:pPr>
-      <w:r>
-        <w:rPr>
-          <w:rtl w:val="0"/>
-        </w:rPr>
-      </w:r>
-    </w:p>
-    <w:p>
-      <w:pPr>
-        <w:rPr/>
-      </w:pPr>
-      <w:r>
-        <w:rPr>
-          <w:rtl w:val="0"/>
-        </w:rPr>
-      </w:r>
-    </w:p>
-    <w:p>
-      <w:pPr>
-        <w:numPr>
-          <w:ilvl w:val="0"/>
-          <w:numId w:val="4"/>
-        </w:numPr>
-        <w:ind w:left="720" w:hanging="360"/>
-        <w:rPr/>
-      </w:pPr>
-      <w:r>
-        <w:rPr>
-          <w:i w:val="1"/>
-          <w:u w:val="single"/>
-          <w:rtl w:val="0"/>
-        </w:rPr>
-        <w:t xml:space="preserve">tests de validation</w:t>
-      </w:r>
+        <w:rPr/>
+      </w:pPr>
+      <w:bookmarkStart w:colFirst="0" w:colLast="0" w:name="_4f1mdlm" w:id="41"/>
+      <w:bookmarkEnd w:id="41"/>
+      <w:r>
+        <w:rPr>
+          <w:rtl w:val="0"/>
+        </w:rPr>
+        <w:t xml:space="preserve">Référence bibliographique</w:t>
+      </w:r>
+    </w:p>
+    <w:p>
+      <w:pPr>
+        <w:rPr/>
+      </w:pPr>
       <w:r>
         <w:br w:type="page"/>
       </w:r>
@@ -3837,13 +3884,13 @@
         <w:pStyle w:val="Heading1"/>
         <w:rPr/>
       </w:pPr>
-      <w:bookmarkStart w:colFirst="0" w:colLast="0" w:name="_heading=h.23ckvvd" w:id="40"/>
-      <w:bookmarkEnd w:id="40"/>
-      <w:r>
-        <w:rPr>
-          <w:rtl w:val="0"/>
-        </w:rPr>
-        <w:t xml:space="preserve">Gestion de projet</w:t>
+      <w:bookmarkStart w:colFirst="0" w:colLast="0" w:name="_2u6wntf" w:id="42"/>
+      <w:bookmarkEnd w:id="42"/>
+      <w:r>
+        <w:rPr>
+          <w:rtl w:val="0"/>
+        </w:rPr>
+        <w:t xml:space="preserve">Annexes techniques</w:t>
       </w:r>
       <w:r>
         <w:br w:type="page"/>
@@ -3859,83 +3906,12 @@
         <w:pStyle w:val="Heading1"/>
         <w:rPr/>
       </w:pPr>
-      <w:bookmarkStart w:colFirst="0" w:colLast="0" w:name="_heading=h.ihv636" w:id="41"/>
-      <w:bookmarkEnd w:id="41"/>
-      <w:r>
-        <w:rPr>
-          <w:rtl w:val="0"/>
-        </w:rPr>
-        <w:t xml:space="preserve">Conclusion</w:t>
-      </w:r>
-      <w:r>
-        <w:br w:type="page"/>
-      </w:r>
-      <w:r>
-        <w:rPr>
-          <w:rtl w:val="0"/>
-        </w:rPr>
-      </w:r>
-    </w:p>
-    <w:p>
-      <w:pPr>
-        <w:pStyle w:val="Heading1"/>
-        <w:rPr/>
-      </w:pPr>
-      <w:bookmarkStart w:colFirst="0" w:colLast="0" w:name="_heading=h.32hioqz" w:id="42"/>
-      <w:bookmarkEnd w:id="42"/>
-      <w:r>
-        <w:rPr>
-          <w:rtl w:val="0"/>
-        </w:rPr>
-        <w:t xml:space="preserve">Référence bibliographique</w:t>
-      </w:r>
-    </w:p>
-    <w:p>
-      <w:pPr>
-        <w:rPr/>
-      </w:pPr>
-      <w:r>
-        <w:br w:type="page"/>
-      </w:r>
-      <w:r>
-        <w:rPr>
-          <w:rtl w:val="0"/>
-        </w:rPr>
-      </w:r>
-    </w:p>
-    <w:p>
-      <w:pPr>
-        <w:pStyle w:val="Heading1"/>
-        <w:rPr/>
-      </w:pPr>
-      <w:bookmarkStart w:colFirst="0" w:colLast="0" w:name="_heading=h.1hmsyys" w:id="43"/>
+      <w:bookmarkStart w:colFirst="0" w:colLast="0" w:name="_19c6y18" w:id="43"/>
       <w:bookmarkEnd w:id="43"/>
       <w:r>
         <w:rPr>
           <w:rtl w:val="0"/>
         </w:rPr>
-        <w:t xml:space="preserve">Annexes techniques</w:t>
-      </w:r>
-      <w:r>
-        <w:br w:type="page"/>
-      </w:r>
-      <w:r>
-        <w:rPr>
-          <w:rtl w:val="0"/>
-        </w:rPr>
-      </w:r>
-    </w:p>
-    <w:p>
-      <w:pPr>
-        <w:pStyle w:val="Heading1"/>
-        <w:rPr/>
-      </w:pPr>
-      <w:bookmarkStart w:colFirst="0" w:colLast="0" w:name="_heading=h.41mghml" w:id="44"/>
-      <w:bookmarkEnd w:id="44"/>
-      <w:r>
-        <w:rPr>
-          <w:rtl w:val="0"/>
-        </w:rPr>
         <w:t xml:space="preserve">Quatrième de couverture</w:t>
       </w:r>
     </w:p>
@@ -3949,11 +3925,16 @@
         </w:rPr>
         <w:t xml:space="preserve">(Anglais / Français ?)</w:t>
       </w:r>
+      <w:r>
+        <w:rPr>
+          <w:rtl w:val="0"/>
+        </w:rPr>
+      </w:r>
     </w:p>
     <w:sectPr>
-      <w:headerReference r:id="rId7" w:type="first"/>
-      <w:footerReference r:id="rId8" w:type="default"/>
-      <w:footerReference r:id="rId9" w:type="first"/>
+      <w:headerReference r:id="rId6" w:type="first"/>
+      <w:footerReference r:id="rId7" w:type="default"/>
+      <w:footerReference r:id="rId8" w:type="first"/>
       <w:pgSz w:h="16834" w:w="11909"/>
       <w:pgMar w:bottom="1440" w:top="1440" w:left="1440" w:right="1440" w:header="566.9291338582677" w:footer="720.0000000000001"/>
       <w:pgNumType w:start="1"/>
@@ -4029,8 +4010,8 @@
         <w:szCs w:val="16"/>
       </w:rPr>
     </w:pPr>
-    <w:bookmarkStart w:colFirst="0" w:colLast="0" w:name="_heading=h.2grqrue" w:id="45"/>
-    <w:bookmarkEnd w:id="45"/>
+    <w:bookmarkStart w:colFirst="0" w:colLast="0" w:name="_3tbugp1" w:id="44"/>
+    <w:bookmarkEnd w:id="44"/>
     <w:r>
       <w:rPr>
         <w:rtl w:val="0"/>
@@ -4041,7 +4022,7 @@
         <wp:anchor allowOverlap="1" behindDoc="0" distB="0" distT="0" distL="0" distR="0" hidden="0" layoutInCell="1" locked="0" relativeHeight="0" simplePos="0">
           <wp:simplePos x="0" y="0"/>
           <wp:positionH relativeFrom="column">
-            <wp:posOffset>-628648</wp:posOffset>
+            <wp:posOffset>-628647</wp:posOffset>
           </wp:positionH>
           <wp:positionV relativeFrom="paragraph">
             <wp:posOffset>28575</wp:posOffset>
@@ -4049,12 +4030,12 @@
           <wp:extent cx="2561799" cy="809625"/>
           <wp:effectExtent b="0" l="0" r="0" t="0"/>
           <wp:wrapTopAndBottom distB="0" distT="0"/>
-          <wp:docPr descr="Image result for université montpellier" id="3" name="image1.png"/>
+          <wp:docPr descr="Image result for université montpellier" id="1" name="image2.png"/>
           <a:graphic>
             <a:graphicData uri="http://schemas.openxmlformats.org/drawingml/2006/picture">
               <pic:pic>
                 <pic:nvPicPr>
-                  <pic:cNvPr descr="Image result for université montpellier" id="0" name="image1.png"/>
+                  <pic:cNvPr descr="Image result for université montpellier" id="0" name="image2.png"/>
                   <pic:cNvPicPr preferRelativeResize="0"/>
                 </pic:nvPicPr>
                 <pic:blipFill>
@@ -4086,17 +4067,17 @@
             <wp:posOffset>4452938</wp:posOffset>
           </wp:positionH>
           <wp:positionV relativeFrom="paragraph">
-            <wp:posOffset>-133348</wp:posOffset>
+            <wp:posOffset>-133347</wp:posOffset>
           </wp:positionV>
           <wp:extent cx="2014538" cy="922077"/>
           <wp:effectExtent b="0" l="0" r="0" t="0"/>
           <wp:wrapTopAndBottom distB="0" distT="0"/>
-          <wp:docPr descr="Image result for iut montpellier" id="4" name="image2.png"/>
+          <wp:docPr descr="Image result for iut montpellier" id="2" name="image1.png"/>
           <a:graphic>
             <a:graphicData uri="http://schemas.openxmlformats.org/drawingml/2006/picture">
               <pic:pic>
                 <pic:nvPicPr>
-                  <pic:cNvPr descr="Image result for iut montpellier" id="0" name="image2.png"/>
+                  <pic:cNvPr descr="Image result for iut montpellier" id="0" name="image1.png"/>
                   <pic:cNvPicPr preferRelativeResize="0"/>
                 </pic:nvPicPr>
                 <pic:blipFill>
@@ -4136,6 +4117,8 @@
         <w:ind w:left="720" w:hanging="360"/>
       </w:pPr>
       <w:rPr>
+        <w:sz w:val="24"/>
+        <w:szCs w:val="24"/>
         <w:u w:val="none"/>
       </w:rPr>
     </w:lvl>
@@ -4356,8 +4339,6 @@
         <w:ind w:left="720" w:hanging="360"/>
       </w:pPr>
       <w:rPr>
-        <w:sz w:val="24"/>
-        <w:szCs w:val="24"/>
         <w:u w:val="none"/>
       </w:rPr>
     </w:lvl>
@@ -4711,134 +4692,6 @@
     <w:rPr>
       <w:sz w:val="52"/>
       <w:szCs w:val="52"/>
-    </w:rPr>
-  </w:style>
-  <w:style w:type="paragraph" w:styleId="Normal" w:default="1">
-    <w:name w:val="normal"/>
-  </w:style>
-  <w:style w:type="table" w:styleId="TableNormal" w:default="1">
-    <w:name w:val="Table Normal"/>
-  </w:style>
-  <w:style w:type="paragraph" w:styleId="Heading1">
-    <w:name w:val="heading 1"/>
-    <w:basedOn w:val="Normal"/>
-    <w:next w:val="Normal"/>
-    <w:pPr>
-      <w:keepNext w:val="1"/>
-      <w:keepLines w:val="1"/>
-      <w:spacing w:after="120" w:before="400" w:lineRule="auto"/>
-    </w:pPr>
-    <w:rPr>
-      <w:sz w:val="40"/>
-      <w:szCs w:val="40"/>
-    </w:rPr>
-  </w:style>
-  <w:style w:type="paragraph" w:styleId="Heading2">
-    <w:name w:val="heading 2"/>
-    <w:basedOn w:val="Normal"/>
-    <w:next w:val="Normal"/>
-    <w:pPr>
-      <w:keepNext w:val="1"/>
-      <w:keepLines w:val="1"/>
-      <w:spacing w:after="120" w:before="360" w:lineRule="auto"/>
-    </w:pPr>
-    <w:rPr>
-      <w:b w:val="0"/>
-      <w:sz w:val="32"/>
-      <w:szCs w:val="32"/>
-    </w:rPr>
-  </w:style>
-  <w:style w:type="paragraph" w:styleId="Heading3">
-    <w:name w:val="heading 3"/>
-    <w:basedOn w:val="Normal"/>
-    <w:next w:val="Normal"/>
-    <w:pPr>
-      <w:keepNext w:val="1"/>
-      <w:keepLines w:val="1"/>
-      <w:spacing w:after="80" w:before="320" w:lineRule="auto"/>
-    </w:pPr>
-    <w:rPr>
-      <w:b w:val="0"/>
-      <w:color w:val="434343"/>
-      <w:sz w:val="28"/>
-      <w:szCs w:val="28"/>
-    </w:rPr>
-  </w:style>
-  <w:style w:type="paragraph" w:styleId="Heading4">
-    <w:name w:val="heading 4"/>
-    <w:basedOn w:val="Normal"/>
-    <w:next w:val="Normal"/>
-    <w:pPr>
-      <w:keepNext w:val="1"/>
-      <w:keepLines w:val="1"/>
-      <w:spacing w:after="80" w:before="280" w:lineRule="auto"/>
-    </w:pPr>
-    <w:rPr>
-      <w:color w:val="666666"/>
-      <w:sz w:val="24"/>
-      <w:szCs w:val="24"/>
-    </w:rPr>
-  </w:style>
-  <w:style w:type="paragraph" w:styleId="Heading5">
-    <w:name w:val="heading 5"/>
-    <w:basedOn w:val="Normal"/>
-    <w:next w:val="Normal"/>
-    <w:pPr>
-      <w:keepNext w:val="1"/>
-      <w:keepLines w:val="1"/>
-      <w:spacing w:after="80" w:before="240" w:lineRule="auto"/>
-    </w:pPr>
-    <w:rPr>
-      <w:color w:val="666666"/>
-      <w:sz w:val="22"/>
-      <w:szCs w:val="22"/>
-    </w:rPr>
-  </w:style>
-  <w:style w:type="paragraph" w:styleId="Heading6">
-    <w:name w:val="heading 6"/>
-    <w:basedOn w:val="Normal"/>
-    <w:next w:val="Normal"/>
-    <w:pPr>
-      <w:keepNext w:val="1"/>
-      <w:keepLines w:val="1"/>
-      <w:spacing w:after="80" w:before="240" w:lineRule="auto"/>
-    </w:pPr>
-    <w:rPr>
-      <w:i w:val="1"/>
-      <w:color w:val="666666"/>
-      <w:sz w:val="22"/>
-      <w:szCs w:val="22"/>
-    </w:rPr>
-  </w:style>
-  <w:style w:type="paragraph" w:styleId="Title">
-    <w:name w:val="Title"/>
-    <w:basedOn w:val="Normal"/>
-    <w:next w:val="Normal"/>
-    <w:pPr>
-      <w:keepNext w:val="1"/>
-      <w:keepLines w:val="1"/>
-      <w:spacing w:after="60" w:before="0" w:lineRule="auto"/>
-    </w:pPr>
-    <w:rPr>
-      <w:sz w:val="52"/>
-      <w:szCs w:val="52"/>
-    </w:rPr>
-  </w:style>
-  <w:style w:type="paragraph" w:styleId="Subtitle">
-    <w:name w:val="Subtitle"/>
-    <w:basedOn w:val="Normal"/>
-    <w:next w:val="Normal"/>
-    <w:pPr>
-      <w:keepNext w:val="1"/>
-      <w:keepLines w:val="1"/>
-      <w:spacing w:after="320" w:before="0" w:lineRule="auto"/>
-    </w:pPr>
-    <w:rPr>
-      <w:rFonts w:ascii="Arial" w:cs="Arial" w:eastAsia="Arial" w:hAnsi="Arial"/>
-      <w:i w:val="0"/>
-      <w:color w:val="666666"/>
-      <w:sz w:val="30"/>
-      <w:szCs w:val="30"/>
     </w:rPr>
   </w:style>
   <w:style w:type="paragraph" w:styleId="Subtitle">
@@ -5179,19 +5032,4 @@
   </a:objectDefaults>
   <a:extraClrSchemeLst/>
 </a:theme>
-</file>
-
-<file path=customXML/item1.xml><?xml version="1.0" encoding="utf-8"?>
-<go:gDocsCustomXmlDataStorage xmlns:go="http://customooxmlschemas.google.com/" xmlns:r="http://schemas.openxmlformats.org/officeDocument/2006/relationships">
-  <go:docsCustomData xmlns:go="http://customooxmlschemas.google.com/" roundtripDataSignature="AMtx7mikRWiQ+BkdeRZGQsac0oWJZ6mUeg==">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</go:docsCustomData>
-</go:gDocsCustomXmlDataStorage>
-</file>
-
-<file path=customXML/itemProps1.xml><?xml version="1.0" encoding="utf-8"?>
-<ds:datastoreItem xmlns:ds="http://schemas.openxmlformats.org/officeDocument/2006/customXml" ds:itemID="{11111111-1234-1234-1234-123412341234}">
-  <ds:schemaRefs>
-    <ds:schemaRef ds:uri="http://schemas.openxmlformats.org/officeDocument/2006/relationships"/>
-    <ds:schemaRef ds:uri="http://customooxmlschemas.google.com/"/>
-  </ds:schemaRefs>
-</ds:datastoreItem>
 </file>
</xml_diff>